<commit_message>
Project 2.1 Music Data Analysis
Project 2.1 Music Data Analysis
</commit_message>
<xml_diff>
--- a/Project 2.1_Music Data Analysis.docx
+++ b/Project 2.1_Music Data Analysis.docx
@@ -207,13 +207,13 @@
           <w:r>
             <w:fldChar w:fldCharType="separate"/>
           </w:r>
-          <w:hyperlink w:anchor="_Toc503992066" w:history="1">
+          <w:hyperlink w:anchor="_Toc504140530" w:history="1">
             <w:r>
               <w:rPr>
                 <w:rStyle w:val="Hyperlink"/>
                 <w:noProof/>
               </w:rPr>
-              <w:t>Project Overview</w:t>
+              <w:t>Section – 1 - Project Overview</w:t>
             </w:r>
             <w:r>
               <w:rPr>
@@ -234,7 +234,7 @@
                 <w:noProof/>
                 <w:webHidden/>
               </w:rPr>
-              <w:instrText xml:space="preserve"> PAGEREF _Toc503992066 \h </w:instrText>
+              <w:instrText xml:space="preserve"> PAGEREF _Toc504140530 \h </w:instrText>
             </w:r>
             <w:r>
               <w:rPr>
@@ -255,6 +255,489 @@
                 <w:webHidden/>
               </w:rPr>
               <w:t>2</w:t>
+            </w:r>
+            <w:r>
+              <w:rPr>
+                <w:noProof/>
+                <w:webHidden/>
+              </w:rPr>
+              <w:fldChar w:fldCharType="end"/>
+            </w:r>
+          </w:hyperlink>
+        </w:p>
+        <w:p>
+          <w:pPr>
+            <w:pStyle w:val="TOC2"/>
+            <w:tabs>
+              <w:tab w:val="right" w:leader="dot" w:pos="9350"/>
+            </w:tabs>
+            <w:rPr>
+              <w:rFonts w:eastAsiaTheme="minorEastAsia"/>
+              <w:noProof/>
+            </w:rPr>
+          </w:pPr>
+          <w:hyperlink w:anchor="_Toc504140531" w:history="1">
+            <w:r>
+              <w:rPr>
+                <w:rStyle w:val="Hyperlink"/>
+                <w:noProof/>
+              </w:rPr>
+              <w:t>1.1 Fields present in the data files</w:t>
+            </w:r>
+            <w:r>
+              <w:rPr>
+                <w:noProof/>
+                <w:webHidden/>
+              </w:rPr>
+              <w:tab/>
+            </w:r>
+            <w:r>
+              <w:rPr>
+                <w:noProof/>
+                <w:webHidden/>
+              </w:rPr>
+              <w:fldChar w:fldCharType="begin"/>
+            </w:r>
+            <w:r>
+              <w:rPr>
+                <w:noProof/>
+                <w:webHidden/>
+              </w:rPr>
+              <w:instrText xml:space="preserve"> PAGEREF _Toc504140531 \h </w:instrText>
+            </w:r>
+            <w:r>
+              <w:rPr>
+                <w:noProof/>
+                <w:webHidden/>
+              </w:rPr>
+            </w:r>
+            <w:r>
+              <w:rPr>
+                <w:noProof/>
+                <w:webHidden/>
+              </w:rPr>
+              <w:fldChar w:fldCharType="separate"/>
+            </w:r>
+            <w:r>
+              <w:rPr>
+                <w:noProof/>
+                <w:webHidden/>
+              </w:rPr>
+              <w:t>2</w:t>
+            </w:r>
+            <w:r>
+              <w:rPr>
+                <w:noProof/>
+                <w:webHidden/>
+              </w:rPr>
+              <w:fldChar w:fldCharType="end"/>
+            </w:r>
+          </w:hyperlink>
+        </w:p>
+        <w:p>
+          <w:pPr>
+            <w:pStyle w:val="TOC2"/>
+            <w:tabs>
+              <w:tab w:val="right" w:leader="dot" w:pos="9350"/>
+            </w:tabs>
+            <w:rPr>
+              <w:rFonts w:eastAsiaTheme="minorEastAsia"/>
+              <w:noProof/>
+            </w:rPr>
+          </w:pPr>
+          <w:hyperlink w:anchor="_Toc504140532" w:history="1">
+            <w:r>
+              <w:rPr>
+                <w:rStyle w:val="Hyperlink"/>
+                <w:noProof/>
+              </w:rPr>
+              <w:t>1.2 LookUp Tables</w:t>
+            </w:r>
+            <w:r>
+              <w:rPr>
+                <w:noProof/>
+                <w:webHidden/>
+              </w:rPr>
+              <w:tab/>
+            </w:r>
+            <w:r>
+              <w:rPr>
+                <w:noProof/>
+                <w:webHidden/>
+              </w:rPr>
+              <w:fldChar w:fldCharType="begin"/>
+            </w:r>
+            <w:r>
+              <w:rPr>
+                <w:noProof/>
+                <w:webHidden/>
+              </w:rPr>
+              <w:instrText xml:space="preserve"> PAGEREF _Toc504140532 \h </w:instrText>
+            </w:r>
+            <w:r>
+              <w:rPr>
+                <w:noProof/>
+                <w:webHidden/>
+              </w:rPr>
+            </w:r>
+            <w:r>
+              <w:rPr>
+                <w:noProof/>
+                <w:webHidden/>
+              </w:rPr>
+              <w:fldChar w:fldCharType="separate"/>
+            </w:r>
+            <w:r>
+              <w:rPr>
+                <w:noProof/>
+                <w:webHidden/>
+              </w:rPr>
+              <w:t>3</w:t>
+            </w:r>
+            <w:r>
+              <w:rPr>
+                <w:noProof/>
+                <w:webHidden/>
+              </w:rPr>
+              <w:fldChar w:fldCharType="end"/>
+            </w:r>
+          </w:hyperlink>
+        </w:p>
+        <w:p>
+          <w:pPr>
+            <w:pStyle w:val="TOC2"/>
+            <w:tabs>
+              <w:tab w:val="right" w:leader="dot" w:pos="9350"/>
+            </w:tabs>
+            <w:rPr>
+              <w:rFonts w:eastAsiaTheme="minorEastAsia"/>
+              <w:noProof/>
+            </w:rPr>
+          </w:pPr>
+          <w:hyperlink w:anchor="_Toc504140533" w:history="1">
+            <w:r>
+              <w:rPr>
+                <w:rStyle w:val="Hyperlink"/>
+                <w:noProof/>
+              </w:rPr>
+              <w:t>1.3 DATASET</w:t>
+            </w:r>
+            <w:r>
+              <w:rPr>
+                <w:noProof/>
+                <w:webHidden/>
+              </w:rPr>
+              <w:tab/>
+            </w:r>
+            <w:r>
+              <w:rPr>
+                <w:noProof/>
+                <w:webHidden/>
+              </w:rPr>
+              <w:fldChar w:fldCharType="begin"/>
+            </w:r>
+            <w:r>
+              <w:rPr>
+                <w:noProof/>
+                <w:webHidden/>
+              </w:rPr>
+              <w:instrText xml:space="preserve"> PAGEREF _Toc504140533 \h </w:instrText>
+            </w:r>
+            <w:r>
+              <w:rPr>
+                <w:noProof/>
+                <w:webHidden/>
+              </w:rPr>
+            </w:r>
+            <w:r>
+              <w:rPr>
+                <w:noProof/>
+                <w:webHidden/>
+              </w:rPr>
+              <w:fldChar w:fldCharType="separate"/>
+            </w:r>
+            <w:r>
+              <w:rPr>
+                <w:noProof/>
+                <w:webHidden/>
+              </w:rPr>
+              <w:t>3</w:t>
+            </w:r>
+            <w:r>
+              <w:rPr>
+                <w:noProof/>
+                <w:webHidden/>
+              </w:rPr>
+              <w:fldChar w:fldCharType="end"/>
+            </w:r>
+          </w:hyperlink>
+        </w:p>
+        <w:p>
+          <w:pPr>
+            <w:pStyle w:val="TOC2"/>
+            <w:tabs>
+              <w:tab w:val="right" w:leader="dot" w:pos="9350"/>
+            </w:tabs>
+            <w:rPr>
+              <w:rFonts w:eastAsiaTheme="minorEastAsia"/>
+              <w:noProof/>
+            </w:rPr>
+          </w:pPr>
+          <w:hyperlink w:anchor="_Toc504140534" w:history="1">
+            <w:r>
+              <w:rPr>
+                <w:rStyle w:val="Hyperlink"/>
+                <w:noProof/>
+              </w:rPr>
+              <w:t>1.4 Data Enrichment</w:t>
+            </w:r>
+            <w:r>
+              <w:rPr>
+                <w:noProof/>
+                <w:webHidden/>
+              </w:rPr>
+              <w:tab/>
+            </w:r>
+            <w:r>
+              <w:rPr>
+                <w:noProof/>
+                <w:webHidden/>
+              </w:rPr>
+              <w:fldChar w:fldCharType="begin"/>
+            </w:r>
+            <w:r>
+              <w:rPr>
+                <w:noProof/>
+                <w:webHidden/>
+              </w:rPr>
+              <w:instrText xml:space="preserve"> PAGEREF _Toc504140534 \h </w:instrText>
+            </w:r>
+            <w:r>
+              <w:rPr>
+                <w:noProof/>
+                <w:webHidden/>
+              </w:rPr>
+            </w:r>
+            <w:r>
+              <w:rPr>
+                <w:noProof/>
+                <w:webHidden/>
+              </w:rPr>
+              <w:fldChar w:fldCharType="separate"/>
+            </w:r>
+            <w:r>
+              <w:rPr>
+                <w:noProof/>
+                <w:webHidden/>
+              </w:rPr>
+              <w:t>4</w:t>
+            </w:r>
+            <w:r>
+              <w:rPr>
+                <w:noProof/>
+                <w:webHidden/>
+              </w:rPr>
+              <w:fldChar w:fldCharType="end"/>
+            </w:r>
+          </w:hyperlink>
+        </w:p>
+        <w:p>
+          <w:pPr>
+            <w:pStyle w:val="TOC2"/>
+            <w:tabs>
+              <w:tab w:val="right" w:leader="dot" w:pos="9350"/>
+            </w:tabs>
+            <w:rPr>
+              <w:rFonts w:eastAsiaTheme="minorEastAsia"/>
+              <w:noProof/>
+            </w:rPr>
+          </w:pPr>
+          <w:hyperlink w:anchor="_Toc504140535" w:history="1">
+            <w:r>
+              <w:rPr>
+                <w:rStyle w:val="Hyperlink"/>
+                <w:noProof/>
+              </w:rPr>
+              <w:t>1.5 Data Analysis (SHOULD BE IMPLEMETED IN SPARK)</w:t>
+            </w:r>
+            <w:r>
+              <w:rPr>
+                <w:noProof/>
+                <w:webHidden/>
+              </w:rPr>
+              <w:tab/>
+            </w:r>
+            <w:r>
+              <w:rPr>
+                <w:noProof/>
+                <w:webHidden/>
+              </w:rPr>
+              <w:fldChar w:fldCharType="begin"/>
+            </w:r>
+            <w:r>
+              <w:rPr>
+                <w:noProof/>
+                <w:webHidden/>
+              </w:rPr>
+              <w:instrText xml:space="preserve"> PAGEREF _Toc504140535 \h </w:instrText>
+            </w:r>
+            <w:r>
+              <w:rPr>
+                <w:noProof/>
+                <w:webHidden/>
+              </w:rPr>
+            </w:r>
+            <w:r>
+              <w:rPr>
+                <w:noProof/>
+                <w:webHidden/>
+              </w:rPr>
+              <w:fldChar w:fldCharType="separate"/>
+            </w:r>
+            <w:r>
+              <w:rPr>
+                <w:noProof/>
+                <w:webHidden/>
+              </w:rPr>
+              <w:t>4</w:t>
+            </w:r>
+            <w:r>
+              <w:rPr>
+                <w:noProof/>
+                <w:webHidden/>
+              </w:rPr>
+              <w:fldChar w:fldCharType="end"/>
+            </w:r>
+          </w:hyperlink>
+        </w:p>
+        <w:p>
+          <w:pPr>
+            <w:pStyle w:val="TOC2"/>
+            <w:tabs>
+              <w:tab w:val="right" w:leader="dot" w:pos="9350"/>
+            </w:tabs>
+            <w:rPr>
+              <w:rFonts w:eastAsiaTheme="minorEastAsia"/>
+              <w:noProof/>
+            </w:rPr>
+          </w:pPr>
+          <w:hyperlink w:anchor="_Toc504140536" w:history="1">
+            <w:r>
+              <w:rPr>
+                <w:rStyle w:val="Hyperlink"/>
+                <w:noProof/>
+              </w:rPr>
+              <w:t>1.6 Challenges and Optimizations:</w:t>
+            </w:r>
+            <w:r>
+              <w:rPr>
+                <w:noProof/>
+                <w:webHidden/>
+              </w:rPr>
+              <w:tab/>
+            </w:r>
+            <w:r>
+              <w:rPr>
+                <w:noProof/>
+                <w:webHidden/>
+              </w:rPr>
+              <w:fldChar w:fldCharType="begin"/>
+            </w:r>
+            <w:r>
+              <w:rPr>
+                <w:noProof/>
+                <w:webHidden/>
+              </w:rPr>
+              <w:instrText xml:space="preserve"> PAGEREF _Toc504140536 \h </w:instrText>
+            </w:r>
+            <w:r>
+              <w:rPr>
+                <w:noProof/>
+                <w:webHidden/>
+              </w:rPr>
+            </w:r>
+            <w:r>
+              <w:rPr>
+                <w:noProof/>
+                <w:webHidden/>
+              </w:rPr>
+              <w:fldChar w:fldCharType="separate"/>
+            </w:r>
+            <w:r>
+              <w:rPr>
+                <w:noProof/>
+                <w:webHidden/>
+              </w:rPr>
+              <w:t>5</w:t>
+            </w:r>
+            <w:r>
+              <w:rPr>
+                <w:noProof/>
+                <w:webHidden/>
+              </w:rPr>
+              <w:fldChar w:fldCharType="end"/>
+            </w:r>
+          </w:hyperlink>
+        </w:p>
+        <w:p>
+          <w:pPr>
+            <w:pStyle w:val="TOC2"/>
+            <w:tabs>
+              <w:tab w:val="right" w:leader="dot" w:pos="9350"/>
+            </w:tabs>
+            <w:rPr>
+              <w:rFonts w:eastAsiaTheme="minorEastAsia"/>
+              <w:noProof/>
+            </w:rPr>
+          </w:pPr>
+          <w:hyperlink w:anchor="_Toc504140537" w:history="1">
+            <w:r>
+              <w:rPr>
+                <w:rStyle w:val="Hyperlink"/>
+                <w:noProof/>
+              </w:rPr>
+              <w:t>1.7 Flow of operations</w:t>
+            </w:r>
+            <w:r>
+              <w:rPr>
+                <w:noProof/>
+                <w:webHidden/>
+              </w:rPr>
+              <w:tab/>
+            </w:r>
+            <w:r>
+              <w:rPr>
+                <w:noProof/>
+                <w:webHidden/>
+              </w:rPr>
+              <w:fldChar w:fldCharType="begin"/>
+            </w:r>
+            <w:r>
+              <w:rPr>
+                <w:noProof/>
+                <w:webHidden/>
+              </w:rPr>
+              <w:instrText xml:space="preserve"> PAGEREF _Toc504140537 \h </w:instrText>
+            </w:r>
+            <w:r>
+              <w:rPr>
+                <w:noProof/>
+                <w:webHidden/>
+              </w:rPr>
+            </w:r>
+            <w:r>
+              <w:rPr>
+                <w:noProof/>
+                <w:webHidden/>
+              </w:rPr>
+              <w:fldChar w:fldCharType="separate"/>
+            </w:r>
+            <w:r>
+              <w:rPr>
+                <w:noProof/>
+                <w:webHidden/>
+              </w:rPr>
+              <w:t>5</w:t>
             </w:r>
             <w:r>
               <w:rPr>
@@ -276,13 +759,13 @@
               <w:noProof/>
             </w:rPr>
           </w:pPr>
-          <w:hyperlink w:anchor="_Toc503992067" w:history="1">
+          <w:hyperlink w:anchor="_Toc504140538" w:history="1">
             <w:r>
               <w:rPr>
                 <w:rStyle w:val="Hyperlink"/>
                 <w:noProof/>
               </w:rPr>
-              <w:t>Fields present in the data files</w:t>
+              <w:t>Section -2 – Design of the Project</w:t>
             </w:r>
             <w:r>
               <w:rPr>
@@ -303,7 +786,7 @@
                 <w:noProof/>
                 <w:webHidden/>
               </w:rPr>
-              <w:instrText xml:space="preserve"> PAGEREF _Toc503992067 \h </w:instrText>
+              <w:instrText xml:space="preserve"> PAGEREF _Toc504140538 \h </w:instrText>
             </w:r>
             <w:r>
               <w:rPr>
@@ -323,7 +806,145 @@
                 <w:noProof/>
                 <w:webHidden/>
               </w:rPr>
-              <w:t>2</w:t>
+              <w:t>6</w:t>
+            </w:r>
+            <w:r>
+              <w:rPr>
+                <w:noProof/>
+                <w:webHidden/>
+              </w:rPr>
+              <w:fldChar w:fldCharType="end"/>
+            </w:r>
+          </w:hyperlink>
+        </w:p>
+        <w:p>
+          <w:pPr>
+            <w:pStyle w:val="TOC2"/>
+            <w:tabs>
+              <w:tab w:val="right" w:leader="dot" w:pos="9350"/>
+            </w:tabs>
+            <w:rPr>
+              <w:rFonts w:eastAsiaTheme="minorEastAsia"/>
+              <w:noProof/>
+            </w:rPr>
+          </w:pPr>
+          <w:hyperlink w:anchor="_Toc504140539" w:history="1">
+            <w:r>
+              <w:rPr>
+                <w:rStyle w:val="Hyperlink"/>
+                <w:noProof/>
+              </w:rPr>
+              <w:t>2.1 Low Level Design</w:t>
+            </w:r>
+            <w:r>
+              <w:rPr>
+                <w:noProof/>
+                <w:webHidden/>
+              </w:rPr>
+              <w:tab/>
+            </w:r>
+            <w:r>
+              <w:rPr>
+                <w:noProof/>
+                <w:webHidden/>
+              </w:rPr>
+              <w:fldChar w:fldCharType="begin"/>
+            </w:r>
+            <w:r>
+              <w:rPr>
+                <w:noProof/>
+                <w:webHidden/>
+              </w:rPr>
+              <w:instrText xml:space="preserve"> PAGEREF _Toc504140539 \h </w:instrText>
+            </w:r>
+            <w:r>
+              <w:rPr>
+                <w:noProof/>
+                <w:webHidden/>
+              </w:rPr>
+            </w:r>
+            <w:r>
+              <w:rPr>
+                <w:noProof/>
+                <w:webHidden/>
+              </w:rPr>
+              <w:fldChar w:fldCharType="separate"/>
+            </w:r>
+            <w:r>
+              <w:rPr>
+                <w:noProof/>
+                <w:webHidden/>
+              </w:rPr>
+              <w:t>6</w:t>
+            </w:r>
+            <w:r>
+              <w:rPr>
+                <w:noProof/>
+                <w:webHidden/>
+              </w:rPr>
+              <w:fldChar w:fldCharType="end"/>
+            </w:r>
+          </w:hyperlink>
+        </w:p>
+        <w:p>
+          <w:pPr>
+            <w:pStyle w:val="TOC2"/>
+            <w:tabs>
+              <w:tab w:val="right" w:leader="dot" w:pos="9350"/>
+            </w:tabs>
+            <w:rPr>
+              <w:rFonts w:eastAsiaTheme="minorEastAsia"/>
+              <w:noProof/>
+            </w:rPr>
+          </w:pPr>
+          <w:hyperlink w:anchor="_Toc504140540" w:history="1">
+            <w:r>
+              <w:rPr>
+                <w:rStyle w:val="Hyperlink"/>
+                <w:noProof/>
+              </w:rPr>
+              <w:t>2.2 High Level Design</w:t>
+            </w:r>
+            <w:r>
+              <w:rPr>
+                <w:noProof/>
+                <w:webHidden/>
+              </w:rPr>
+              <w:tab/>
+            </w:r>
+            <w:r>
+              <w:rPr>
+                <w:noProof/>
+                <w:webHidden/>
+              </w:rPr>
+              <w:fldChar w:fldCharType="begin"/>
+            </w:r>
+            <w:r>
+              <w:rPr>
+                <w:noProof/>
+                <w:webHidden/>
+              </w:rPr>
+              <w:instrText xml:space="preserve"> PAGEREF _Toc504140540 \h </w:instrText>
+            </w:r>
+            <w:r>
+              <w:rPr>
+                <w:noProof/>
+                <w:webHidden/>
+              </w:rPr>
+            </w:r>
+            <w:r>
+              <w:rPr>
+                <w:noProof/>
+                <w:webHidden/>
+              </w:rPr>
+              <w:fldChar w:fldCharType="separate"/>
+            </w:r>
+            <w:r>
+              <w:rPr>
+                <w:noProof/>
+                <w:webHidden/>
+              </w:rPr>
+              <w:t>8</w:t>
             </w:r>
             <w:r>
               <w:rPr>
@@ -345,13 +966,13 @@
               <w:noProof/>
             </w:rPr>
           </w:pPr>
-          <w:hyperlink w:anchor="_Toc503992068" w:history="1">
+          <w:hyperlink w:anchor="_Toc504140541" w:history="1">
             <w:r>
               <w:rPr>
                 <w:rStyle w:val="Hyperlink"/>
                 <w:noProof/>
               </w:rPr>
-              <w:t>LookUp Tables</w:t>
+              <w:t>Section-3-Hadoop Eco-System Implementation</w:t>
             </w:r>
             <w:r>
               <w:rPr>
@@ -372,7 +993,7 @@
                 <w:noProof/>
                 <w:webHidden/>
               </w:rPr>
-              <w:instrText xml:space="preserve"> PAGEREF _Toc503992068 \h </w:instrText>
+              <w:instrText xml:space="preserve"> PAGEREF _Toc504140541 \h </w:instrText>
             </w:r>
             <w:r>
               <w:rPr>
@@ -392,7 +1013,7 @@
                 <w:noProof/>
                 <w:webHidden/>
               </w:rPr>
-              <w:t>2</w:t>
+              <w:t>9</w:t>
             </w:r>
             <w:r>
               <w:rPr>
@@ -414,13 +1035,13 @@
               <w:noProof/>
             </w:rPr>
           </w:pPr>
-          <w:hyperlink w:anchor="_Toc503992069" w:history="1">
+          <w:hyperlink w:anchor="_Toc504140542" w:history="1">
             <w:r>
               <w:rPr>
                 <w:rStyle w:val="Hyperlink"/>
                 <w:noProof/>
               </w:rPr>
-              <w:t>DATASET:</w:t>
+              <w:t>Section-4-Development Phase – Creation of Tables in the HBASE &amp; HIVE</w:t>
             </w:r>
             <w:r>
               <w:rPr>
@@ -441,7 +1062,7 @@
                 <w:noProof/>
                 <w:webHidden/>
               </w:rPr>
-              <w:instrText xml:space="preserve"> PAGEREF _Toc503992069 \h </w:instrText>
+              <w:instrText xml:space="preserve"> PAGEREF _Toc504140542 \h </w:instrText>
             </w:r>
             <w:r>
               <w:rPr>
@@ -461,7 +1082,7 @@
                 <w:noProof/>
                 <w:webHidden/>
               </w:rPr>
-              <w:t>3</w:t>
+              <w:t>11</w:t>
             </w:r>
             <w:r>
               <w:rPr>
@@ -474,7 +1095,7 @@
         </w:p>
         <w:p>
           <w:pPr>
-            <w:pStyle w:val="TOC1"/>
+            <w:pStyle w:val="TOC2"/>
             <w:tabs>
               <w:tab w:val="right" w:leader="dot" w:pos="9350"/>
             </w:tabs>
@@ -483,13 +1104,13 @@
               <w:noProof/>
             </w:rPr>
           </w:pPr>
-          <w:hyperlink w:anchor="_Toc503992070" w:history="1">
+          <w:hyperlink w:anchor="_Toc504140543" w:history="1">
             <w:r>
               <w:rPr>
                 <w:rStyle w:val="Hyperlink"/>
                 <w:noProof/>
               </w:rPr>
-              <w:t>Data Enrichment</w:t>
+              <w:t>4.1 Lookup Tables Creation in the HBASE</w:t>
             </w:r>
             <w:r>
               <w:rPr>
@@ -510,7 +1131,7 @@
                 <w:noProof/>
                 <w:webHidden/>
               </w:rPr>
-              <w:instrText xml:space="preserve"> PAGEREF _Toc503992070 \h </w:instrText>
+              <w:instrText xml:space="preserve"> PAGEREF _Toc504140543 \h </w:instrText>
             </w:r>
             <w:r>
               <w:rPr>
@@ -530,7 +1151,7 @@
                 <w:noProof/>
                 <w:webHidden/>
               </w:rPr>
-              <w:t>3</w:t>
+              <w:t>11</w:t>
             </w:r>
             <w:r>
               <w:rPr>
@@ -543,7 +1164,7 @@
         </w:p>
         <w:p>
           <w:pPr>
-            <w:pStyle w:val="TOC1"/>
+            <w:pStyle w:val="TOC3"/>
             <w:tabs>
               <w:tab w:val="right" w:leader="dot" w:pos="9350"/>
             </w:tabs>
@@ -552,13 +1173,13 @@
               <w:noProof/>
             </w:rPr>
           </w:pPr>
-          <w:hyperlink w:anchor="_Toc503992071" w:history="1">
+          <w:hyperlink w:anchor="_Toc504140544" w:history="1">
             <w:r>
               <w:rPr>
                 <w:rStyle w:val="Hyperlink"/>
                 <w:noProof/>
               </w:rPr>
-              <w:t>Data Analysis (SHOULD BE IMPLEMETED IN SPARK)</w:t>
+              <w:t>Lookup Tables</w:t>
             </w:r>
             <w:r>
               <w:rPr>
@@ -579,7 +1200,7 @@
                 <w:noProof/>
                 <w:webHidden/>
               </w:rPr>
-              <w:instrText xml:space="preserve"> PAGEREF _Toc503992071 \h </w:instrText>
+              <w:instrText xml:space="preserve"> PAGEREF _Toc504140544 \h </w:instrText>
             </w:r>
             <w:r>
               <w:rPr>
@@ -599,7 +1220,7 @@
                 <w:noProof/>
                 <w:webHidden/>
               </w:rPr>
-              <w:t>3</w:t>
+              <w:t>11</w:t>
             </w:r>
             <w:r>
               <w:rPr>
@@ -612,7 +1233,7 @@
         </w:p>
         <w:p>
           <w:pPr>
-            <w:pStyle w:val="TOC1"/>
+            <w:pStyle w:val="TOC3"/>
             <w:tabs>
               <w:tab w:val="right" w:leader="dot" w:pos="9350"/>
             </w:tabs>
@@ -621,13 +1242,13 @@
               <w:noProof/>
             </w:rPr>
           </w:pPr>
-          <w:hyperlink w:anchor="_Toc503992072" w:history="1">
+          <w:hyperlink w:anchor="_Toc504140545" w:history="1">
             <w:r>
               <w:rPr>
                 <w:rStyle w:val="Hyperlink"/>
                 <w:noProof/>
               </w:rPr>
-              <w:t>Challenges and Optimizations:</w:t>
+              <w:t>“create-lookup.sh” script</w:t>
             </w:r>
             <w:r>
               <w:rPr>
@@ -648,7 +1269,7 @@
                 <w:noProof/>
                 <w:webHidden/>
               </w:rPr>
-              <w:instrText xml:space="preserve"> PAGEREF _Toc503992072 \h </w:instrText>
+              <w:instrText xml:space="preserve"> PAGEREF _Toc504140545 \h </w:instrText>
             </w:r>
             <w:r>
               <w:rPr>
@@ -668,7 +1289,7 @@
                 <w:noProof/>
                 <w:webHidden/>
               </w:rPr>
-              <w:t>4</w:t>
+              <w:t>11</w:t>
             </w:r>
             <w:r>
               <w:rPr>
@@ -681,7 +1302,7 @@
         </w:p>
         <w:p>
           <w:pPr>
-            <w:pStyle w:val="TOC1"/>
+            <w:pStyle w:val="TOC2"/>
             <w:tabs>
               <w:tab w:val="right" w:leader="dot" w:pos="9350"/>
             </w:tabs>
@@ -690,13 +1311,13 @@
               <w:noProof/>
             </w:rPr>
           </w:pPr>
-          <w:hyperlink w:anchor="_Toc503992073" w:history="1">
+          <w:hyperlink w:anchor="_Toc504140546" w:history="1">
             <w:r>
               <w:rPr>
                 <w:rStyle w:val="Hyperlink"/>
                 <w:noProof/>
               </w:rPr>
-              <w:t>Flow of operations</w:t>
+              <w:t>4.2 Creating Hive Tables on the top of Hbase</w:t>
             </w:r>
             <w:r>
               <w:rPr>
@@ -717,7 +1338,7 @@
                 <w:noProof/>
                 <w:webHidden/>
               </w:rPr>
-              <w:instrText xml:space="preserve"> PAGEREF _Toc503992073 \h </w:instrText>
+              <w:instrText xml:space="preserve"> PAGEREF _Toc504140546 \h </w:instrText>
             </w:r>
             <w:r>
               <w:rPr>
@@ -737,7 +1358,7 @@
                 <w:noProof/>
                 <w:webHidden/>
               </w:rPr>
-              <w:t>4</w:t>
+              <w:t>17</w:t>
             </w:r>
             <w:r>
               <w:rPr>
@@ -779,25 +1400,17 @@
       </w:pPr>
     </w:p>
     <w:p/>
+    <w:p>
+      <w:pPr>
+        <w:pStyle w:val="Heading1"/>
+      </w:pPr>
+    </w:p>
     <w:p/>
-    <w:p/>
-    <w:p/>
-    <w:p/>
-    <w:p/>
-    <w:p/>
-    <w:p/>
-    <w:p/>
     <w:p>
       <w:pPr>
         <w:pStyle w:val="Heading1"/>
       </w:pPr>
-    </w:p>
-    <w:p/>
-    <w:p>
-      <w:pPr>
-        <w:pStyle w:val="Heading1"/>
-      </w:pPr>
-      <w:bookmarkStart w:id="0" w:name="_Toc503992066"/>
+      <w:bookmarkStart w:id="0" w:name="_Toc504140530"/>
       <w:r>
         <w:lastRenderedPageBreak/>
         <w:t xml:space="preserve">Section – 1 - </w:t>
@@ -831,7 +1444,7 @@
       <w:pPr>
         <w:pStyle w:val="Heading2"/>
       </w:pPr>
-      <w:bookmarkStart w:id="1" w:name="_Toc503992067"/>
+      <w:bookmarkStart w:id="1" w:name="_Toc504140531"/>
       <w:r>
         <w:t xml:space="preserve">1.1 </w:t>
       </w:r>
@@ -894,12 +1507,17 @@
       <w:pPr>
         <w:pStyle w:val="Heading2"/>
       </w:pPr>
-      <w:bookmarkStart w:id="2" w:name="_Toc503992068"/>
+      <w:bookmarkStart w:id="2" w:name="_Toc504140532"/>
       <w:r>
         <w:t xml:space="preserve">1.2 </w:t>
       </w:r>
-      <w:r>
-        <w:t>LookUp Tables</w:t>
+      <w:proofErr w:type="spellStart"/>
+      <w:r>
+        <w:t>LookUp</w:t>
+      </w:r>
+      <w:proofErr w:type="spellEnd"/>
+      <w:r>
+        <w:t xml:space="preserve"> Tables</w:t>
       </w:r>
       <w:bookmarkEnd w:id="2"/>
     </w:p>
@@ -976,7 +1594,7 @@
       <w:pPr>
         <w:pStyle w:val="Heading2"/>
       </w:pPr>
-      <w:bookmarkStart w:id="3" w:name="_Toc503992069"/>
+      <w:bookmarkStart w:id="3" w:name="_Toc504140533"/>
       <w:r>
         <w:lastRenderedPageBreak/>
         <w:t xml:space="preserve">1.3 </w:t>
@@ -1019,7 +1637,15 @@
         </w:numPr>
       </w:pPr>
       <w:r>
-        <w:t>Data present in lookup directory should be used in HBase.</w:t>
+        <w:t xml:space="preserve">Data present in lookup directory should be used in </w:t>
+      </w:r>
+      <w:proofErr w:type="spellStart"/>
+      <w:r>
+        <w:t>HBase</w:t>
+      </w:r>
+      <w:proofErr w:type="spellEnd"/>
+      <w:r>
+        <w:t>.</w:t>
       </w:r>
     </w:p>
     <w:p>
@@ -1049,10 +1675,10 @@
           <w:noProof/>
         </w:rPr>
         <w:drawing>
-          <wp:inline distT="0" distB="0" distL="0" distR="0" wp14:anchorId="2166D01A" wp14:editId="59EBBDD8">
-            <wp:extent cx="4772025" cy="1590675"/>
-            <wp:effectExtent l="0" t="0" r="9525" b="9525"/>
-            <wp:docPr id="7" name="Picture 7"/>
+          <wp:inline distT="0" distB="0" distL="0" distR="0" wp14:anchorId="57E65FC3" wp14:editId="55FFA35A">
+            <wp:extent cx="5943600" cy="1482090"/>
+            <wp:effectExtent l="0" t="0" r="0" b="3810"/>
+            <wp:docPr id="3" name="Picture 3"/>
             <wp:cNvGraphicFramePr>
               <a:graphicFrameLocks xmlns:a="http://schemas.openxmlformats.org/drawingml/2006/main" noChangeAspect="1"/>
             </wp:cNvGraphicFramePr>
@@ -1072,7 +1698,52 @@
                   <pic:spPr>
                     <a:xfrm>
                       <a:off x="0" y="0"/>
-                      <a:ext cx="4772025" cy="1590675"/>
+                      <a:ext cx="5943600" cy="1482090"/>
+                    </a:xfrm>
+                    <a:prstGeom prst="rect">
+                      <a:avLst/>
+                    </a:prstGeom>
+                  </pic:spPr>
+                </pic:pic>
+              </a:graphicData>
+            </a:graphic>
+          </wp:inline>
+        </w:drawing>
+      </w:r>
+    </w:p>
+    <w:p>
+      <w:pPr>
+        <w:jc w:val="center"/>
+      </w:pPr>
+      <w:r>
+        <w:rPr>
+          <w:noProof/>
+        </w:rPr>
+        <w:drawing>
+          <wp:inline distT="0" distB="0" distL="0" distR="0" wp14:anchorId="3965ED73" wp14:editId="0322BEFE">
+            <wp:extent cx="3943350" cy="1243185"/>
+            <wp:effectExtent l="0" t="0" r="0" b="0"/>
+            <wp:docPr id="2" name="Picture 2"/>
+            <wp:cNvGraphicFramePr>
+              <a:graphicFrameLocks xmlns:a="http://schemas.openxmlformats.org/drawingml/2006/main" noChangeAspect="1"/>
+            </wp:cNvGraphicFramePr>
+            <a:graphic xmlns:a="http://schemas.openxmlformats.org/drawingml/2006/main">
+              <a:graphicData uri="http://schemas.openxmlformats.org/drawingml/2006/picture">
+                <pic:pic xmlns:pic="http://schemas.openxmlformats.org/drawingml/2006/picture">
+                  <pic:nvPicPr>
+                    <pic:cNvPr id="1" name=""/>
+                    <pic:cNvPicPr/>
+                  </pic:nvPicPr>
+                  <pic:blipFill>
+                    <a:blip r:embed="rId12"/>
+                    <a:stretch>
+                      <a:fillRect/>
+                    </a:stretch>
+                  </pic:blipFill>
+                  <pic:spPr>
+                    <a:xfrm>
+                      <a:off x="0" y="0"/>
+                      <a:ext cx="3957439" cy="1247627"/>
                     </a:xfrm>
                     <a:prstGeom prst="rect">
                       <a:avLst/>
@@ -1109,7 +1780,7 @@
                     <pic:cNvPicPr/>
                   </pic:nvPicPr>
                   <pic:blipFill>
-                    <a:blip r:embed="rId12"/>
+                    <a:blip r:embed="rId13"/>
                     <a:stretch>
                       <a:fillRect/>
                     </a:stretch>
@@ -1149,7 +1820,7 @@
                     <pic:cNvPicPr/>
                   </pic:nvPicPr>
                   <pic:blipFill>
-                    <a:blip r:embed="rId13"/>
+                    <a:blip r:embed="rId14"/>
                     <a:stretch>
                       <a:fillRect/>
                     </a:stretch>
@@ -1194,7 +1865,7 @@
                     <pic:cNvPicPr/>
                   </pic:nvPicPr>
                   <pic:blipFill>
-                    <a:blip r:embed="rId14"/>
+                    <a:blip r:embed="rId15"/>
                     <a:stretch>
                       <a:fillRect/>
                     </a:stretch>
@@ -1215,36 +1886,12 @@
         </w:drawing>
       </w:r>
     </w:p>
-    <w:p>
-      <w:pPr>
-        <w:jc w:val="center"/>
-      </w:pPr>
-    </w:p>
-    <w:p>
-      <w:pPr>
-        <w:jc w:val="center"/>
-      </w:pPr>
-    </w:p>
-    <w:p>
-      <w:pPr>
-        <w:jc w:val="center"/>
-      </w:pPr>
-    </w:p>
-    <w:p>
-      <w:pPr>
-        <w:jc w:val="center"/>
-      </w:pPr>
-    </w:p>
-    <w:p>
-      <w:pPr>
-        <w:jc w:val="center"/>
-      </w:pPr>
-    </w:p>
+    <w:p/>
     <w:p>
       <w:pPr>
         <w:pStyle w:val="Heading2"/>
       </w:pPr>
-      <w:bookmarkStart w:id="4" w:name="_Toc503992070"/>
+      <w:bookmarkStart w:id="4" w:name="_Toc504140534"/>
       <w:r>
         <w:lastRenderedPageBreak/>
         <w:t xml:space="preserve">1.4 </w:t>
@@ -1285,6 +1932,7 @@
       <w:r>
         <w:t xml:space="preserve">If fields like </w:t>
       </w:r>
+      <w:proofErr w:type="spellStart"/>
       <w:r>
         <w:rPr>
           <w:b/>
@@ -1292,9 +1940,11 @@
         </w:rPr>
         <w:t>Geo_cd</w:t>
       </w:r>
+      <w:proofErr w:type="spellEnd"/>
       <w:r>
         <w:t xml:space="preserve"> and </w:t>
       </w:r>
+      <w:proofErr w:type="spellStart"/>
       <w:r>
         <w:rPr>
           <w:b/>
@@ -1302,6 +1952,7 @@
         </w:rPr>
         <w:t>Artist_id</w:t>
       </w:r>
+      <w:proofErr w:type="spellEnd"/>
       <w:r>
         <w:t xml:space="preserve"> are NULL or absent, consult the lookup tables for fields</w:t>
       </w:r>
@@ -1310,6 +1961,7 @@
       <w:pPr>
         <w:ind w:firstLine="720"/>
       </w:pPr>
+      <w:proofErr w:type="spellStart"/>
       <w:r>
         <w:rPr>
           <w:b/>
@@ -1317,9 +1969,11 @@
         </w:rPr>
         <w:t>Station_id</w:t>
       </w:r>
+      <w:proofErr w:type="spellEnd"/>
       <w:r>
         <w:t xml:space="preserve"> and </w:t>
       </w:r>
+      <w:proofErr w:type="spellStart"/>
       <w:r>
         <w:rPr>
           <w:b/>
@@ -1327,9 +1981,11 @@
         </w:rPr>
         <w:t>Song_id</w:t>
       </w:r>
+      <w:proofErr w:type="spellEnd"/>
       <w:r>
         <w:t xml:space="preserve"> respectively to get the values of </w:t>
       </w:r>
+      <w:proofErr w:type="spellStart"/>
       <w:r>
         <w:rPr>
           <w:b/>
@@ -1337,9 +1993,11 @@
         </w:rPr>
         <w:t>Geo_cd</w:t>
       </w:r>
+      <w:proofErr w:type="spellEnd"/>
       <w:r>
         <w:t xml:space="preserve"> and </w:t>
       </w:r>
+      <w:proofErr w:type="spellStart"/>
       <w:r>
         <w:rPr>
           <w:b/>
@@ -1347,6 +2005,7 @@
         </w:rPr>
         <w:t>Artist_id</w:t>
       </w:r>
+      <w:proofErr w:type="spellEnd"/>
       <w:r>
         <w:t>.</w:t>
       </w:r>
@@ -1384,7 +2043,7 @@
                     <pic:cNvPicPr/>
                   </pic:nvPicPr>
                   <pic:blipFill>
-                    <a:blip r:embed="rId15"/>
+                    <a:blip r:embed="rId16"/>
                     <a:stretch>
                       <a:fillRect/>
                     </a:stretch>
@@ -1409,7 +2068,7 @@
       <w:pPr>
         <w:pStyle w:val="Heading2"/>
       </w:pPr>
-      <w:bookmarkStart w:id="5" w:name="_Toc503992071"/>
+      <w:bookmarkStart w:id="5" w:name="_Toc504140535"/>
       <w:r>
         <w:t xml:space="preserve">1.5 </w:t>
       </w:r>
@@ -1436,7 +2095,15 @@
         <w:jc w:val="both"/>
       </w:pPr>
       <w:r>
-        <w:t>Determine top 10 station_id(s) where maximum number of songs were played, which were liked by unique users.</w:t>
+        <w:t xml:space="preserve">Determine top 10 </w:t>
+      </w:r>
+      <w:proofErr w:type="spellStart"/>
+      <w:r>
+        <w:t>station_id</w:t>
+      </w:r>
+      <w:proofErr w:type="spellEnd"/>
+      <w:r>
+        <w:t>(s) where maximum number of songs were played, which were liked by unique users.</w:t>
       </w:r>
     </w:p>
     <w:p>
@@ -1449,7 +2116,23 @@
         <w:jc w:val="both"/>
       </w:pPr>
       <w:r>
-        <w:t>Determine total duration of songs played by each type of user, where type of user can be 'subscribed' or 'unsubscribed'. An unsubscribed user is the one whose record is either not present in Subscribed_users lookup table or has subscription_end_date earlier than the timestamp of the song played by him.</w:t>
+        <w:t xml:space="preserve">Determine total duration of songs played by each type of user, where type of user can be 'subscribed' or 'unsubscribed'. An unsubscribed user is the one whose record is either not present in </w:t>
+      </w:r>
+      <w:proofErr w:type="spellStart"/>
+      <w:r>
+        <w:t>Subscribed_users</w:t>
+      </w:r>
+      <w:proofErr w:type="spellEnd"/>
+      <w:r>
+        <w:t xml:space="preserve"> lookup table or has </w:t>
+      </w:r>
+      <w:proofErr w:type="spellStart"/>
+      <w:r>
+        <w:t>subscription_end_date</w:t>
+      </w:r>
+      <w:proofErr w:type="spellEnd"/>
+      <w:r>
+        <w:t xml:space="preserve"> earlier than the timestamp of the song played by him.</w:t>
       </w:r>
     </w:p>
     <w:p>
@@ -1495,7 +2178,7 @@
       <w:pPr>
         <w:pStyle w:val="Heading2"/>
       </w:pPr>
-      <w:bookmarkStart w:id="6" w:name="_Toc503992072"/>
+      <w:bookmarkStart w:id="6" w:name="_Toc504140536"/>
       <w:r>
         <w:t xml:space="preserve">1.6 </w:t>
       </w:r>
@@ -1513,8 +2196,13 @@
         </w:numPr>
         <w:jc w:val="both"/>
       </w:pPr>
-      <w:r>
-        <w:t>LookUp tables are in NoSQL databases. Integrate them with the actual data flow.</w:t>
+      <w:proofErr w:type="spellStart"/>
+      <w:r>
+        <w:t>LookUp</w:t>
+      </w:r>
+      <w:proofErr w:type="spellEnd"/>
+      <w:r>
+        <w:t xml:space="preserve"> tables are in NoSQL databases. Integrate them with the actual data flow.</w:t>
       </w:r>
     </w:p>
     <w:p>
@@ -1591,7 +2279,7 @@
       <w:pPr>
         <w:pStyle w:val="Heading2"/>
       </w:pPr>
-      <w:bookmarkStart w:id="7" w:name="_Toc503992073"/>
+      <w:bookmarkStart w:id="7" w:name="_Toc504140537"/>
       <w:r>
         <w:lastRenderedPageBreak/>
         <w:t xml:space="preserve">1.7 </w:t>
@@ -1669,7 +2357,7 @@
                     <pic:cNvPicPr/>
                   </pic:nvPicPr>
                   <pic:blipFill>
-                    <a:blip r:embed="rId16"/>
+                    <a:blip r:embed="rId17"/>
                     <a:stretch>
                       <a:fillRect/>
                     </a:stretch>
@@ -1758,6 +2446,7 @@
       <w:pPr>
         <w:pStyle w:val="Heading1"/>
       </w:pPr>
+      <w:bookmarkStart w:id="8" w:name="_Toc504140538"/>
       <w:r>
         <w:lastRenderedPageBreak/>
         <w:t xml:space="preserve">Section -2 </w:t>
@@ -1765,19 +2454,20 @@
       <w:r>
         <w:t>– Design of the Project</w:t>
       </w:r>
+      <w:bookmarkEnd w:id="8"/>
     </w:p>
     <w:p>
       <w:pPr>
         <w:pStyle w:val="Heading2"/>
       </w:pPr>
+      <w:bookmarkStart w:id="9" w:name="_Toc504140539"/>
       <w:r>
         <w:t xml:space="preserve">2.1 </w:t>
       </w:r>
-      <w:bookmarkStart w:id="8" w:name="_GoBack"/>
-      <w:bookmarkEnd w:id="8"/>
       <w:r>
         <w:t>Low Level Design</w:t>
       </w:r>
+      <w:bookmarkEnd w:id="9"/>
     </w:p>
     <w:p>
       <w:r>
@@ -2030,12 +2720,16 @@
                                 <w:bCs/>
                               </w:rPr>
                             </w:pPr>
+                            <w:proofErr w:type="spellStart"/>
+                            <w:proofErr w:type="gramStart"/>
                             <w:r>
                               <w:rPr>
                                 <w:rStyle w:val="Strong"/>
                               </w:rPr>
                               <w:t>estion</w:t>
                             </w:r>
+                            <w:proofErr w:type="spellEnd"/>
+                            <w:proofErr w:type="gramEnd"/>
                           </w:p>
                         </w:txbxContent>
                       </wps:txbx>
@@ -2123,12 +2817,16 @@
                           <w:bCs/>
                         </w:rPr>
                       </w:pPr>
+                      <w:proofErr w:type="spellStart"/>
+                      <w:proofErr w:type="gramStart"/>
                       <w:r>
                         <w:rPr>
                           <w:rStyle w:val="Strong"/>
                         </w:rPr>
                         <w:t>estion</w:t>
                       </w:r>
+                      <w:proofErr w:type="spellEnd"/>
+                      <w:proofErr w:type="gramEnd"/>
                     </w:p>
                   </w:txbxContent>
                 </v:textbox>
@@ -2229,14 +2927,7 @@
                                 <w:b/>
                                 <w:bCs/>
                               </w:rPr>
-                              <w:t xml:space="preserve">Data </w:t>
-                            </w:r>
-                            <w:r>
-                              <w:rPr>
-                                <w:b/>
-                                <w:bCs/>
-                              </w:rPr>
-                              <w:t>Formatting</w:t>
+                              <w:t>Data Formatting</w:t>
                             </w:r>
                           </w:p>
                         </w:txbxContent>
@@ -2291,14 +2982,7 @@
                           <w:b/>
                           <w:bCs/>
                         </w:rPr>
-                        <w:t xml:space="preserve">Data </w:t>
-                      </w:r>
-                      <w:r>
-                        <w:rPr>
-                          <w:b/>
-                          <w:bCs/>
-                        </w:rPr>
-                        <w:t>Formatting</w:t>
+                        <w:t>Data Formatting</w:t>
                       </w:r>
                     </w:p>
                   </w:txbxContent>
@@ -2571,14 +3255,7 @@
                                 <w:b/>
                                 <w:bCs/>
                               </w:rPr>
-                              <w:t xml:space="preserve">Data </w:t>
-                            </w:r>
-                            <w:r>
-                              <w:rPr>
-                                <w:b/>
-                                <w:bCs/>
-                              </w:rPr>
-                              <w:t>Enrichment and Filtering</w:t>
+                              <w:t>Data Enrichment and Filtering</w:t>
                             </w:r>
                           </w:p>
                         </w:txbxContent>
@@ -2639,14 +3316,7 @@
                           <w:b/>
                           <w:bCs/>
                         </w:rPr>
-                        <w:t xml:space="preserve">Data </w:t>
-                      </w:r>
-                      <w:r>
-                        <w:rPr>
-                          <w:b/>
-                          <w:bCs/>
-                        </w:rPr>
-                        <w:t>Enrichment and Filtering</w:t>
+                        <w:t>Data Enrichment and Filtering</w:t>
                       </w:r>
                     </w:p>
                   </w:txbxContent>
@@ -2815,14 +3485,7 @@
                                 <w:b/>
                                 <w:bCs/>
                               </w:rPr>
-                              <w:t>Stage-</w:t>
-                            </w:r>
-                            <w:r>
-                              <w:rPr>
-                                <w:b/>
-                                <w:bCs/>
-                              </w:rPr>
-                              <w:t>5</w:t>
+                              <w:t>Stage-5</w:t>
                             </w:r>
                           </w:p>
                           <w:p>
@@ -2845,14 +3508,7 @@
                                 <w:b/>
                                 <w:bCs/>
                               </w:rPr>
-                              <w:t xml:space="preserve"> </w:t>
-                            </w:r>
-                            <w:r>
-                              <w:rPr>
-                                <w:b/>
-                                <w:bCs/>
-                              </w:rPr>
-                              <w:t>Storage</w:t>
+                              <w:t xml:space="preserve"> Storage</w:t>
                             </w:r>
                           </w:p>
                         </w:txbxContent>
@@ -2897,14 +3553,7 @@
                           <w:b/>
                           <w:bCs/>
                         </w:rPr>
-                        <w:t>Stage-</w:t>
-                      </w:r>
-                      <w:r>
-                        <w:rPr>
-                          <w:b/>
-                          <w:bCs/>
-                        </w:rPr>
-                        <w:t>5</w:t>
+                        <w:t>Stage-5</w:t>
                       </w:r>
                     </w:p>
                     <w:p>
@@ -2927,14 +3576,7 @@
                           <w:b/>
                           <w:bCs/>
                         </w:rPr>
-                        <w:t xml:space="preserve"> </w:t>
-                      </w:r>
-                      <w:r>
-                        <w:rPr>
-                          <w:b/>
-                          <w:bCs/>
-                        </w:rPr>
-                        <w:t>Storage</w:t>
+                        <w:t xml:space="preserve"> Storage</w:t>
                       </w:r>
                     </w:p>
                   </w:txbxContent>
@@ -3021,14 +3663,7 @@
                                 <w:b/>
                                 <w:bCs/>
                               </w:rPr>
-                              <w:t>Stage-</w:t>
-                            </w:r>
-                            <w:r>
-                              <w:rPr>
-                                <w:b/>
-                                <w:bCs/>
-                              </w:rPr>
-                              <w:t>4</w:t>
+                              <w:t>Stage-4</w:t>
                             </w:r>
                           </w:p>
                           <w:p>
@@ -3044,14 +3679,7 @@
                                 <w:b/>
                                 <w:bCs/>
                               </w:rPr>
-                              <w:t xml:space="preserve">Data </w:t>
-                            </w:r>
-                            <w:r>
-                              <w:rPr>
-                                <w:b/>
-                                <w:bCs/>
-                              </w:rPr>
-                              <w:t>Analysis</w:t>
+                              <w:t>Data Analysis</w:t>
                             </w:r>
                           </w:p>
                         </w:txbxContent>
@@ -3096,14 +3724,7 @@
                           <w:b/>
                           <w:bCs/>
                         </w:rPr>
-                        <w:t>Stage-</w:t>
-                      </w:r>
-                      <w:r>
-                        <w:rPr>
-                          <w:b/>
-                          <w:bCs/>
-                        </w:rPr>
-                        <w:t>4</w:t>
+                        <w:t>Stage-4</w:t>
                       </w:r>
                     </w:p>
                     <w:p>
@@ -3119,14 +3740,7 @@
                           <w:b/>
                           <w:bCs/>
                         </w:rPr>
-                        <w:t xml:space="preserve">Data </w:t>
-                      </w:r>
-                      <w:r>
-                        <w:rPr>
-                          <w:b/>
-                          <w:bCs/>
-                        </w:rPr>
-                        <w:t>Analysis</w:t>
+                        <w:t>Data Analysis</w:t>
                       </w:r>
                     </w:p>
                   </w:txbxContent>
@@ -3293,6 +3907,7 @@
       <w:pPr>
         <w:pStyle w:val="Heading2"/>
       </w:pPr>
+      <w:bookmarkStart w:id="10" w:name="_Toc504140540"/>
       <w:r>
         <w:lastRenderedPageBreak/>
         <w:t xml:space="preserve">2.2 </w:t>
@@ -3300,6 +3915,7 @@
       <w:r>
         <w:t>High Level Design</w:t>
       </w:r>
+      <w:bookmarkEnd w:id="10"/>
     </w:p>
     <w:p>
       <w:r>
@@ -3314,7 +3930,7 @@
             <wp:cNvGraphicFramePr/>
             <a:graphic xmlns:a="http://schemas.openxmlformats.org/drawingml/2006/main">
               <a:graphicData uri="http://schemas.openxmlformats.org/drawingml/2006/diagram">
-                <dgm:relIds xmlns:dgm="http://schemas.openxmlformats.org/drawingml/2006/diagram" xmlns:r="http://schemas.openxmlformats.org/officeDocument/2006/relationships" r:dm="rId17" r:lo="rId18" r:qs="rId19" r:cs="rId20"/>
+                <dgm:relIds xmlns:dgm="http://schemas.openxmlformats.org/drawingml/2006/diagram" xmlns:r="http://schemas.openxmlformats.org/officeDocument/2006/relationships" r:dm="rId18" r:lo="rId19" r:qs="rId20" r:cs="rId21"/>
               </a:graphicData>
             </a:graphic>
           </wp:inline>
@@ -3333,6 +3949,7 @@
       <w:pPr>
         <w:pStyle w:val="Heading1"/>
       </w:pPr>
+      <w:bookmarkStart w:id="11" w:name="_Toc504140541"/>
       <w:r>
         <w:lastRenderedPageBreak/>
         <w:t>Section-3-</w:t>
@@ -3343,6 +3960,7 @@
       <w:r>
         <w:t>Implementation</w:t>
       </w:r>
+      <w:bookmarkEnd w:id="11"/>
     </w:p>
     <w:p>
       <w:pPr>
@@ -3388,7 +4006,53 @@
         <w:t xml:space="preserve"> which starts the </w:t>
       </w:r>
       <w:r>
-        <w:t>daemons such as hive, hbase, Mysql and rest of the all hadoop daemons.</w:t>
+        <w:t xml:space="preserve">daemons such as </w:t>
+      </w:r>
+      <w:r>
+        <w:rPr>
+          <w:b/>
+          <w:bCs/>
+        </w:rPr>
+        <w:t>hive</w:t>
+      </w:r>
+      <w:r>
+        <w:t xml:space="preserve">, </w:t>
+      </w:r>
+      <w:proofErr w:type="spellStart"/>
+      <w:r>
+        <w:rPr>
+          <w:b/>
+          <w:bCs/>
+        </w:rPr>
+        <w:t>hbase</w:t>
+      </w:r>
+      <w:proofErr w:type="spellEnd"/>
+      <w:r>
+        <w:t xml:space="preserve">, </w:t>
+      </w:r>
+      <w:proofErr w:type="spellStart"/>
+      <w:r>
+        <w:rPr>
+          <w:b/>
+          <w:bCs/>
+        </w:rPr>
+        <w:t>Mysql</w:t>
+      </w:r>
+      <w:proofErr w:type="spellEnd"/>
+      <w:r>
+        <w:t xml:space="preserve"> and rest of the all </w:t>
+      </w:r>
+      <w:proofErr w:type="spellStart"/>
+      <w:r>
+        <w:rPr>
+          <w:b/>
+          <w:bCs/>
+        </w:rPr>
+        <w:t>hadoop</w:t>
+      </w:r>
+      <w:proofErr w:type="spellEnd"/>
+      <w:r>
+        <w:t xml:space="preserve"> daemons.</w:t>
       </w:r>
     </w:p>
     <w:p>
@@ -3424,7 +4088,7 @@
                     <pic:cNvPicPr/>
                   </pic:nvPicPr>
                   <pic:blipFill>
-                    <a:blip r:embed="rId22"/>
+                    <a:blip r:embed="rId23"/>
                     <a:stretch>
                       <a:fillRect/>
                     </a:stretch>
@@ -3471,6 +4135,7 @@
           <w:iCs/>
         </w:rPr>
       </w:pPr>
+      <w:proofErr w:type="spellStart"/>
       <w:r>
         <w:rPr>
           <w:b/>
@@ -3478,7 +4143,17 @@
           <w:i/>
           <w:iCs/>
         </w:rPr>
-        <w:t>sh start-daemon.sh</w:t>
+        <w:t>sh</w:t>
+      </w:r>
+      <w:proofErr w:type="spellEnd"/>
+      <w:r>
+        <w:rPr>
+          <w:b/>
+          <w:bCs/>
+          <w:i/>
+          <w:iCs/>
+        </w:rPr>
+        <w:t xml:space="preserve"> start-daemon.sh</w:t>
       </w:r>
     </w:p>
     <w:p>
@@ -3489,7 +4164,23 @@
         <w:t>As</w:t>
       </w:r>
       <w:r>
-        <w:t xml:space="preserve"> per the batch file script all the hadoop daemons and the Hive, MySql and Hive daemons are started shown in the below screen shot,</w:t>
+        <w:t xml:space="preserve"> per the batch file script all the </w:t>
+      </w:r>
+      <w:proofErr w:type="spellStart"/>
+      <w:r>
+        <w:t>hadoop</w:t>
+      </w:r>
+      <w:proofErr w:type="spellEnd"/>
+      <w:r>
+        <w:t xml:space="preserve"> daemons and the Hive, </w:t>
+      </w:r>
+      <w:proofErr w:type="spellStart"/>
+      <w:r>
+        <w:t>MySql</w:t>
+      </w:r>
+      <w:proofErr w:type="spellEnd"/>
+      <w:r>
+        <w:t xml:space="preserve"> and Hive daemons are started shown in the below screen shot,</w:t>
       </w:r>
     </w:p>
     <w:p>
@@ -3522,7 +4213,7 @@
                     <pic:cNvPicPr/>
                   </pic:nvPicPr>
                   <pic:blipFill>
-                    <a:blip r:embed="rId23"/>
+                    <a:blip r:embed="rId24"/>
                     <a:stretch>
                       <a:fillRect/>
                     </a:stretch>
@@ -3554,6 +4245,7 @@
       <w:r>
         <w:t xml:space="preserve">We can see the list active services using the </w:t>
       </w:r>
+      <w:proofErr w:type="spellStart"/>
       <w:r>
         <w:rPr>
           <w:b/>
@@ -3563,6 +4255,7 @@
         </w:rPr>
         <w:t>jps</w:t>
       </w:r>
+      <w:proofErr w:type="spellEnd"/>
       <w:r>
         <w:rPr>
           <w:b/>
@@ -3573,13 +4266,26 @@
         <w:t xml:space="preserve"> </w:t>
       </w:r>
       <w:r>
-        <w:t>command,</w:t>
-      </w:r>
-      <w:r>
-        <w:t xml:space="preserve"> see below screen shot and also </w:t>
-      </w:r>
-      <w:r>
-        <w:t>Starting the hive metastore created a metastore_db in the location where we desired,</w:t>
+        <w:t xml:space="preserve">command, see below screen shot and also </w:t>
+      </w:r>
+      <w:r>
+        <w:t xml:space="preserve">Starting the hive </w:t>
+      </w:r>
+      <w:proofErr w:type="spellStart"/>
+      <w:r>
+        <w:t>metastore</w:t>
+      </w:r>
+      <w:proofErr w:type="spellEnd"/>
+      <w:r>
+        <w:t xml:space="preserve"> created a </w:t>
+      </w:r>
+      <w:proofErr w:type="spellStart"/>
+      <w:r>
+        <w:t>metastore_db</w:t>
+      </w:r>
+      <w:proofErr w:type="spellEnd"/>
+      <w:r>
+        <w:t xml:space="preserve"> in the location where we desired,</w:t>
       </w:r>
     </w:p>
     <w:p>
@@ -3607,7 +4313,7 @@
                     <pic:cNvPicPr/>
                   </pic:nvPicPr>
                   <pic:blipFill>
-                    <a:blip r:embed="rId24"/>
+                    <a:blip r:embed="rId25"/>
                     <a:stretch>
                       <a:fillRect/>
                     </a:stretch>
@@ -3647,7 +4353,7 @@
                     <pic:cNvPicPr/>
                   </pic:nvPicPr>
                   <pic:blipFill>
-                    <a:blip r:embed="rId25"/>
+                    <a:blip r:embed="rId26"/>
                     <a:stretch>
                       <a:fillRect/>
                     </a:stretch>
@@ -3693,14 +4399,9 @@
         <w:t>start-daemon.sh</w:t>
       </w:r>
       <w:r>
-        <w:t xml:space="preserve"> script will check whether the current-batch.txt file is available in the logs folder or not. If not it will create the</w:t>
-      </w:r>
-      <w:r>
-        <w:t xml:space="preserve"> </w:t>
-      </w:r>
-      <w:r>
-        <w:t xml:space="preserve">file and dump value ‘1’ in that file and create LOGFILE with the current </w:t>
-      </w:r>
+        <w:t xml:space="preserve"> script will check whether the current-batch.txt file is available in the logs folder or not. If not it will create the file and dump value ‘1’ in that file and create LOGFILE with the current </w:t>
+      </w:r>
+      <w:proofErr w:type="spellStart"/>
       <w:r>
         <w:rPr>
           <w:b/>
@@ -3708,6 +4409,7 @@
         </w:rPr>
         <w:t>batchid</w:t>
       </w:r>
+      <w:proofErr w:type="spellEnd"/>
       <w:r>
         <w:t>.</w:t>
       </w:r>
@@ -3737,7 +4439,7 @@
                     <pic:cNvPicPr/>
                   </pic:nvPicPr>
                   <pic:blipFill>
-                    <a:blip r:embed="rId26"/>
+                    <a:blip r:embed="rId27"/>
                     <a:stretch>
                       <a:fillRect/>
                     </a:stretch>
@@ -3774,6 +4476,7 @@
       <w:pPr>
         <w:pStyle w:val="Heading1"/>
       </w:pPr>
+      <w:bookmarkStart w:id="12" w:name="_Toc504140542"/>
       <w:r>
         <w:lastRenderedPageBreak/>
         <w:t>Section-4-Development Phase</w:t>
@@ -3790,23 +4493,1397 @@
       <w:r>
         <w:t>in the HBASE &amp; HIVE</w:t>
       </w:r>
+      <w:bookmarkEnd w:id="12"/>
     </w:p>
     <w:p>
       <w:pPr>
         <w:pStyle w:val="Heading2"/>
       </w:pPr>
+      <w:bookmarkStart w:id="13" w:name="_Toc504140543"/>
       <w:r>
         <w:t xml:space="preserve">4.1 </w:t>
       </w:r>
       <w:r>
         <w:t>Lookup Tables Creation in the HBASE</w:t>
+      </w:r>
+      <w:bookmarkEnd w:id="13"/>
+    </w:p>
+    <w:p>
+      <w:pPr>
+        <w:jc w:val="both"/>
+      </w:pPr>
+      <w:r>
+        <w:t xml:space="preserve">By using the </w:t>
+      </w:r>
+      <w:r>
+        <w:t>“</w:t>
+      </w:r>
+      <w:r>
+        <w:rPr>
+          <w:b/>
+          <w:bCs/>
+          <w:i/>
+          <w:iCs/>
+        </w:rPr>
+        <w:t>create</w:t>
+      </w:r>
+      <w:r>
+        <w:rPr>
+          <w:b/>
+          <w:bCs/>
+          <w:i/>
+          <w:iCs/>
+        </w:rPr>
+        <w:t>-lookup.sh</w:t>
+      </w:r>
+      <w:r>
+        <w:rPr>
+          <w:b/>
+          <w:bCs/>
+          <w:i/>
+          <w:iCs/>
+        </w:rPr>
+        <w:t>”</w:t>
+      </w:r>
+      <w:r>
+        <w:t xml:space="preserve"> script we will create lookup tables in </w:t>
+      </w:r>
+      <w:proofErr w:type="spellStart"/>
+      <w:r>
+        <w:rPr>
+          <w:b/>
+          <w:bCs/>
+        </w:rPr>
+        <w:t>Hbase</w:t>
+      </w:r>
+      <w:proofErr w:type="spellEnd"/>
+      <w:r>
+        <w:t xml:space="preserve">. </w:t>
+      </w:r>
+      <w:r>
+        <w:t>These tables have to be used in,</w:t>
+      </w:r>
+    </w:p>
+    <w:p>
+      <w:pPr>
+        <w:pStyle w:val="ListParagraph"/>
+        <w:numPr>
+          <w:ilvl w:val="0"/>
+          <w:numId w:val="32"/>
+        </w:numPr>
+        <w:jc w:val="both"/>
+      </w:pPr>
+      <w:r>
+        <w:t>Data formatting,</w:t>
+      </w:r>
+    </w:p>
+    <w:p>
+      <w:pPr>
+        <w:pStyle w:val="ListParagraph"/>
+        <w:numPr>
+          <w:ilvl w:val="0"/>
+          <w:numId w:val="32"/>
+        </w:numPr>
+        <w:jc w:val="both"/>
+      </w:pPr>
+      <w:r>
+        <w:t xml:space="preserve">Data enrichment and </w:t>
+      </w:r>
+    </w:p>
+    <w:p>
+      <w:pPr>
+        <w:pStyle w:val="ListParagraph"/>
+        <w:numPr>
+          <w:ilvl w:val="0"/>
+          <w:numId w:val="32"/>
+        </w:numPr>
+        <w:jc w:val="both"/>
+      </w:pPr>
+      <w:r>
+        <w:t>Analysis stage</w:t>
+      </w:r>
+    </w:p>
+    <w:p>
+      <w:pPr>
+        <w:pStyle w:val="Heading3"/>
+      </w:pPr>
+      <w:bookmarkStart w:id="14" w:name="_Toc504140544"/>
+      <w:r>
+        <w:t>Lookup Tables</w:t>
+      </w:r>
+      <w:bookmarkEnd w:id="14"/>
+    </w:p>
+    <w:tbl>
+      <w:tblPr>
+        <w:tblStyle w:val="TableGrid"/>
+        <w:tblW w:w="0" w:type="auto"/>
+        <w:tblLook w:val="04A0" w:firstRow="1" w:lastRow="0" w:firstColumn="1" w:lastColumn="0" w:noHBand="0" w:noVBand="1"/>
+      </w:tblPr>
+      <w:tblGrid>
+        <w:gridCol w:w="675"/>
+        <w:gridCol w:w="1495"/>
+        <w:gridCol w:w="4226"/>
+        <w:gridCol w:w="2954"/>
+      </w:tblGrid>
+      <w:tr>
+        <w:tc>
+          <w:tcPr>
+            <w:tcW w:w="675" w:type="dxa"/>
+          </w:tcPr>
+          <w:p>
+            <w:r>
+              <w:t>Sl.no</w:t>
+            </w:r>
+          </w:p>
+        </w:tc>
+        <w:tc>
+          <w:tcPr>
+            <w:tcW w:w="1495" w:type="dxa"/>
+          </w:tcPr>
+          <w:p>
+            <w:r>
+              <w:t>Table Name</w:t>
+            </w:r>
+          </w:p>
+        </w:tc>
+        <w:tc>
+          <w:tcPr>
+            <w:tcW w:w="4226" w:type="dxa"/>
+          </w:tcPr>
+          <w:p>
+            <w:r>
+              <w:t>Description</w:t>
+            </w:r>
+          </w:p>
+        </w:tc>
+        <w:tc>
+          <w:tcPr>
+            <w:tcW w:w="2954" w:type="dxa"/>
+          </w:tcPr>
+          <w:p>
+            <w:r>
+              <w:t>Related File</w:t>
+            </w:r>
+          </w:p>
+        </w:tc>
+      </w:tr>
+      <w:tr>
+        <w:tc>
+          <w:tcPr>
+            <w:tcW w:w="675" w:type="dxa"/>
+          </w:tcPr>
+          <w:p>
+            <w:r>
+              <w:t>1</w:t>
+            </w:r>
+          </w:p>
+        </w:tc>
+        <w:tc>
+          <w:tcPr>
+            <w:tcW w:w="1495" w:type="dxa"/>
+          </w:tcPr>
+          <w:p>
+            <w:r>
+              <w:t>station-geo-map</w:t>
+            </w:r>
+          </w:p>
+        </w:tc>
+        <w:tc>
+          <w:tcPr>
+            <w:tcW w:w="4226" w:type="dxa"/>
+          </w:tcPr>
+          <w:p>
+            <w:pPr>
+              <w:tabs>
+                <w:tab w:val="left" w:pos="1185"/>
+              </w:tabs>
+            </w:pPr>
+            <w:r>
+              <w:t xml:space="preserve">Contains mapping of a </w:t>
+            </w:r>
+            <w:proofErr w:type="spellStart"/>
+            <w:r>
+              <w:rPr>
+                <w:b/>
+                <w:bCs/>
+              </w:rPr>
+              <w:t>geo_cd</w:t>
+            </w:r>
+            <w:proofErr w:type="spellEnd"/>
+            <w:r>
+              <w:t xml:space="preserve"> with </w:t>
+            </w:r>
+            <w:proofErr w:type="spellStart"/>
+            <w:r>
+              <w:rPr>
+                <w:b/>
+                <w:bCs/>
+              </w:rPr>
+              <w:t>station_id</w:t>
+            </w:r>
+            <w:proofErr w:type="spellEnd"/>
+            <w:r>
+              <w:rPr>
+                <w:b/>
+                <w:bCs/>
+              </w:rPr>
+              <w:tab/>
+            </w:r>
+          </w:p>
+        </w:tc>
+        <w:tc>
+          <w:tcPr>
+            <w:tcW w:w="2954" w:type="dxa"/>
+          </w:tcPr>
+          <w:p>
+            <w:pPr>
+              <w:tabs>
+                <w:tab w:val="left" w:pos="1185"/>
+              </w:tabs>
+            </w:pPr>
+            <w:r>
+              <w:t>stn-geocd.txt</w:t>
+            </w:r>
+          </w:p>
+        </w:tc>
+      </w:tr>
+      <w:tr>
+        <w:tc>
+          <w:tcPr>
+            <w:tcW w:w="675" w:type="dxa"/>
+          </w:tcPr>
+          <w:p>
+            <w:r>
+              <w:t>2</w:t>
+            </w:r>
+          </w:p>
+        </w:tc>
+        <w:tc>
+          <w:tcPr>
+            <w:tcW w:w="1495" w:type="dxa"/>
+          </w:tcPr>
+          <w:p>
+            <w:r>
+              <w:t>subscribed-users</w:t>
+            </w:r>
+          </w:p>
+        </w:tc>
+        <w:tc>
+          <w:tcPr>
+            <w:tcW w:w="4226" w:type="dxa"/>
+          </w:tcPr>
+          <w:p>
+            <w:r>
+              <w:t xml:space="preserve">Contains </w:t>
+            </w:r>
+            <w:proofErr w:type="spellStart"/>
+            <w:r>
+              <w:rPr>
+                <w:b/>
+                <w:bCs/>
+              </w:rPr>
+              <w:t>user_id</w:t>
+            </w:r>
+            <w:proofErr w:type="spellEnd"/>
+            <w:r>
+              <w:t xml:space="preserve">, </w:t>
+            </w:r>
+            <w:proofErr w:type="spellStart"/>
+            <w:r>
+              <w:rPr>
+                <w:b/>
+                <w:bCs/>
+              </w:rPr>
+              <w:t>subscription_start_date</w:t>
+            </w:r>
+            <w:proofErr w:type="spellEnd"/>
+            <w:r>
+              <w:t xml:space="preserve"> and</w:t>
+            </w:r>
+          </w:p>
+          <w:p>
+            <w:pPr>
+              <w:rPr>
+                <w:b/>
+                <w:bCs/>
+              </w:rPr>
+            </w:pPr>
+            <w:proofErr w:type="spellStart"/>
+            <w:r>
+              <w:rPr>
+                <w:b/>
+                <w:bCs/>
+              </w:rPr>
+              <w:t>subscription_end_date</w:t>
+            </w:r>
+            <w:proofErr w:type="spellEnd"/>
+            <w:r>
+              <w:rPr>
+                <w:b/>
+                <w:bCs/>
+              </w:rPr>
+              <w:t>.</w:t>
+            </w:r>
+          </w:p>
+          <w:p>
+            <w:r>
+              <w:t>Contains details only for subscribed users</w:t>
+            </w:r>
+          </w:p>
+        </w:tc>
+        <w:tc>
+          <w:tcPr>
+            <w:tcW w:w="2954" w:type="dxa"/>
+          </w:tcPr>
+          <w:p>
+            <w:r>
+              <w:t>user-subscn.txt</w:t>
+            </w:r>
+          </w:p>
+        </w:tc>
+      </w:tr>
+      <w:tr>
+        <w:tc>
+          <w:tcPr>
+            <w:tcW w:w="675" w:type="dxa"/>
+          </w:tcPr>
+          <w:p>
+            <w:r>
+              <w:t>3</w:t>
+            </w:r>
+          </w:p>
+        </w:tc>
+        <w:tc>
+          <w:tcPr>
+            <w:tcW w:w="1495" w:type="dxa"/>
+          </w:tcPr>
+          <w:p>
+            <w:r>
+              <w:t>song-artist-map</w:t>
+            </w:r>
+          </w:p>
+        </w:tc>
+        <w:tc>
+          <w:tcPr>
+            <w:tcW w:w="4226" w:type="dxa"/>
+          </w:tcPr>
+          <w:p>
+            <w:r>
+              <w:t xml:space="preserve">Contains mapping of </w:t>
+            </w:r>
+            <w:proofErr w:type="spellStart"/>
+            <w:r>
+              <w:rPr>
+                <w:b/>
+                <w:bCs/>
+              </w:rPr>
+              <w:t>song_id</w:t>
+            </w:r>
+            <w:proofErr w:type="spellEnd"/>
+            <w:r>
+              <w:t xml:space="preserve"> with </w:t>
+            </w:r>
+            <w:proofErr w:type="spellStart"/>
+            <w:r>
+              <w:rPr>
+                <w:b/>
+                <w:bCs/>
+              </w:rPr>
+              <w:t>artist_id</w:t>
+            </w:r>
+            <w:proofErr w:type="spellEnd"/>
+          </w:p>
+          <w:p>
+            <w:r>
+              <w:t>Along with royalty associated with each play of</w:t>
+            </w:r>
+          </w:p>
+          <w:p>
+            <w:r>
+              <w:t>the song</w:t>
+            </w:r>
+          </w:p>
+        </w:tc>
+        <w:tc>
+          <w:tcPr>
+            <w:tcW w:w="2954" w:type="dxa"/>
+          </w:tcPr>
+          <w:p>
+            <w:r>
+              <w:t>song-artist.txt</w:t>
+            </w:r>
+          </w:p>
+        </w:tc>
+      </w:tr>
+      <w:tr>
+        <w:tc>
+          <w:tcPr>
+            <w:tcW w:w="675" w:type="dxa"/>
+          </w:tcPr>
+          <w:p>
+            <w:r>
+              <w:t>4</w:t>
+            </w:r>
+          </w:p>
+        </w:tc>
+        <w:tc>
+          <w:tcPr>
+            <w:tcW w:w="1495" w:type="dxa"/>
+          </w:tcPr>
+          <w:p>
+            <w:r>
+              <w:t>user-artist-map</w:t>
+            </w:r>
+          </w:p>
+        </w:tc>
+        <w:tc>
+          <w:tcPr>
+            <w:tcW w:w="4226" w:type="dxa"/>
+          </w:tcPr>
+          <w:p>
+            <w:r>
+              <w:t xml:space="preserve">Contains an array of </w:t>
+            </w:r>
+            <w:proofErr w:type="spellStart"/>
+            <w:r>
+              <w:rPr>
+                <w:b/>
+                <w:bCs/>
+              </w:rPr>
+              <w:t>artist_id</w:t>
+            </w:r>
+            <w:proofErr w:type="spellEnd"/>
+            <w:r>
+              <w:rPr>
+                <w:b/>
+                <w:bCs/>
+              </w:rPr>
+              <w:t>(</w:t>
+            </w:r>
+            <w:r>
+              <w:t>s) followed by a</w:t>
+            </w:r>
+          </w:p>
+          <w:p>
+            <w:pPr>
+              <w:rPr>
+                <w:b/>
+                <w:bCs/>
+              </w:rPr>
+            </w:pPr>
+            <w:proofErr w:type="spellStart"/>
+            <w:r>
+              <w:rPr>
+                <w:b/>
+                <w:bCs/>
+              </w:rPr>
+              <w:t>user_id</w:t>
+            </w:r>
+            <w:proofErr w:type="spellEnd"/>
+          </w:p>
+        </w:tc>
+        <w:tc>
+          <w:tcPr>
+            <w:tcW w:w="2954" w:type="dxa"/>
+          </w:tcPr>
+          <w:p>
+            <w:r>
+              <w:t>user-artist.txt</w:t>
+            </w:r>
+          </w:p>
+        </w:tc>
+      </w:tr>
+    </w:tbl>
+    <w:p>
+      <w:pPr>
+        <w:jc w:val="center"/>
+        <w:rPr>
+          <w:sz w:val="18"/>
+          <w:szCs w:val="18"/>
+        </w:rPr>
+      </w:pPr>
+      <w:r>
+        <w:rPr>
+          <w:sz w:val="18"/>
+          <w:szCs w:val="18"/>
+        </w:rPr>
+        <w:t>Table-1</w:t>
+      </w:r>
+    </w:p>
+    <w:p>
+      <w:pPr>
+        <w:pStyle w:val="Heading3"/>
+      </w:pPr>
+      <w:bookmarkStart w:id="15" w:name="_Toc504140545"/>
+      <w:r>
+        <w:t>“create-lookup.sh</w:t>
+      </w:r>
+      <w:r>
+        <w:t>”</w:t>
+      </w:r>
+      <w:r>
+        <w:t xml:space="preserve"> script</w:t>
+      </w:r>
+      <w:bookmarkEnd w:id="15"/>
+    </w:p>
+    <w:p>
+      <w:pPr>
+        <w:jc w:val="both"/>
+      </w:pPr>
+      <w:r>
+        <w:t>The “</w:t>
+      </w:r>
+      <w:r>
+        <w:rPr>
+          <w:b/>
+          <w:bCs/>
+          <w:i/>
+          <w:iCs/>
+        </w:rPr>
+        <w:t>create-lookup.sh</w:t>
+      </w:r>
+      <w:r>
+        <w:rPr>
+          <w:b/>
+          <w:bCs/>
+          <w:i/>
+          <w:iCs/>
+        </w:rPr>
+        <w:t xml:space="preserve">” </w:t>
+      </w:r>
+      <w:r>
+        <w:t xml:space="preserve">shell script </w:t>
+      </w:r>
+      <w:r>
+        <w:t xml:space="preserve">creates the above 4 lookup tables in the </w:t>
+      </w:r>
+      <w:proofErr w:type="spellStart"/>
+      <w:r>
+        <w:t>Hbase</w:t>
+      </w:r>
+      <w:proofErr w:type="spellEnd"/>
+      <w:r>
+        <w:t xml:space="preserve"> and populate the data into the lookup tables from the dataset files.</w:t>
+      </w:r>
+    </w:p>
+    <w:p>
+      <w:pPr>
+        <w:jc w:val="both"/>
+      </w:pPr>
+      <w:r>
+        <w:t xml:space="preserve">In the below screen shots, we can see the </w:t>
+      </w:r>
+      <w:r>
+        <w:t>create-lookup.sh</w:t>
+      </w:r>
+      <w:r>
+        <w:t xml:space="preserve"> scripts and the following screen shots shows the tables creation and population of the data in the </w:t>
+      </w:r>
+      <w:proofErr w:type="spellStart"/>
+      <w:r>
+        <w:t>Hbase</w:t>
+      </w:r>
+      <w:proofErr w:type="spellEnd"/>
+      <w:r>
+        <w:t xml:space="preserve">. Also, the values loaded into the </w:t>
+      </w:r>
+      <w:proofErr w:type="spellStart"/>
+      <w:r>
+        <w:t>Hbase</w:t>
+      </w:r>
+      <w:proofErr w:type="spellEnd"/>
+      <w:r>
+        <w:t xml:space="preserve"> Tables are also shown, please see the below screen shots.</w:t>
+      </w:r>
+    </w:p>
+    <w:p>
+      <w:pPr>
+        <w:jc w:val="both"/>
+      </w:pPr>
+    </w:p>
+    <w:p>
+      <w:pPr>
+        <w:jc w:val="both"/>
+      </w:pPr>
+    </w:p>
+    <w:p>
+      <w:pPr>
+        <w:jc w:val="both"/>
+      </w:pPr>
+    </w:p>
+    <w:p>
+      <w:pPr>
+        <w:jc w:val="both"/>
+      </w:pPr>
+    </w:p>
+    <w:p>
+      <w:pPr>
+        <w:jc w:val="both"/>
+      </w:pPr>
+    </w:p>
+    <w:p>
+      <w:pPr>
+        <w:jc w:val="both"/>
+      </w:pPr>
+    </w:p>
+    <w:p>
+      <w:pPr>
+        <w:jc w:val="both"/>
+      </w:pPr>
+    </w:p>
+    <w:p>
+      <w:pPr>
+        <w:jc w:val="both"/>
+      </w:pPr>
+    </w:p>
+    <w:p>
+      <w:pPr>
+        <w:jc w:val="both"/>
+        <w:rPr>
+          <w:rStyle w:val="IntenseEmphasis"/>
+        </w:rPr>
+      </w:pPr>
+      <w:proofErr w:type="gramStart"/>
+      <w:r>
+        <w:rPr>
+          <w:rStyle w:val="IntenseEmphasis"/>
+        </w:rPr>
+        <w:lastRenderedPageBreak/>
+        <w:t>create-lookup.sh</w:t>
+      </w:r>
+      <w:proofErr w:type="gramEnd"/>
+    </w:p>
+    <w:p>
+      <w:r>
+        <w:rPr>
+          <w:noProof/>
+        </w:rPr>
+        <w:drawing>
+          <wp:inline distT="0" distB="0" distL="0" distR="0" wp14:anchorId="47E932EE" wp14:editId="221DE922">
+            <wp:extent cx="5943600" cy="7080250"/>
+            <wp:effectExtent l="0" t="0" r="0" b="6350"/>
+            <wp:docPr id="37" name="Picture 37"/>
+            <wp:cNvGraphicFramePr>
+              <a:graphicFrameLocks xmlns:a="http://schemas.openxmlformats.org/drawingml/2006/main" noChangeAspect="1"/>
+            </wp:cNvGraphicFramePr>
+            <a:graphic xmlns:a="http://schemas.openxmlformats.org/drawingml/2006/main">
+              <a:graphicData uri="http://schemas.openxmlformats.org/drawingml/2006/picture">
+                <pic:pic xmlns:pic="http://schemas.openxmlformats.org/drawingml/2006/picture">
+                  <pic:nvPicPr>
+                    <pic:cNvPr id="1" name=""/>
+                    <pic:cNvPicPr/>
+                  </pic:nvPicPr>
+                  <pic:blipFill>
+                    <a:blip r:embed="rId28"/>
+                    <a:stretch>
+                      <a:fillRect/>
+                    </a:stretch>
+                  </pic:blipFill>
+                  <pic:spPr>
+                    <a:xfrm>
+                      <a:off x="0" y="0"/>
+                      <a:ext cx="5943600" cy="7080250"/>
+                    </a:xfrm>
+                    <a:prstGeom prst="rect">
+                      <a:avLst/>
+                    </a:prstGeom>
+                  </pic:spPr>
+                </pic:pic>
+              </a:graphicData>
+            </a:graphic>
+          </wp:inline>
+        </w:drawing>
       </w:r>
     </w:p>
     <w:p/>
     <w:p/>
+    <w:p>
+      <w:pPr>
+        <w:rPr>
+          <w:rStyle w:val="QuoteChar"/>
+          <w:color w:val="C45911" w:themeColor="accent2" w:themeShade="BF"/>
+        </w:rPr>
+      </w:pPr>
+      <w:r>
+        <w:lastRenderedPageBreak/>
+        <w:t xml:space="preserve">Run the script: </w:t>
+      </w:r>
+      <w:proofErr w:type="spellStart"/>
+      <w:r>
+        <w:rPr>
+          <w:rStyle w:val="QuoteChar"/>
+          <w:color w:val="C45911" w:themeColor="accent2" w:themeShade="BF"/>
+        </w:rPr>
+        <w:t>sh</w:t>
+      </w:r>
+      <w:proofErr w:type="spellEnd"/>
+      <w:r>
+        <w:rPr>
+          <w:rStyle w:val="QuoteChar"/>
+          <w:color w:val="C45911" w:themeColor="accent2" w:themeShade="BF"/>
+        </w:rPr>
+        <w:t xml:space="preserve"> create-lookup.sh</w:t>
+      </w:r>
+    </w:p>
+    <w:p>
+      <w:r>
+        <w:rPr>
+          <w:noProof/>
+        </w:rPr>
+        <w:drawing>
+          <wp:inline distT="0" distB="0" distL="0" distR="0" wp14:anchorId="2641434B" wp14:editId="03E22976">
+            <wp:extent cx="5943600" cy="2853690"/>
+            <wp:effectExtent l="0" t="0" r="0" b="3810"/>
+            <wp:docPr id="13" name="Picture 13"/>
+            <wp:cNvGraphicFramePr>
+              <a:graphicFrameLocks xmlns:a="http://schemas.openxmlformats.org/drawingml/2006/main" noChangeAspect="1"/>
+            </wp:cNvGraphicFramePr>
+            <a:graphic xmlns:a="http://schemas.openxmlformats.org/drawingml/2006/main">
+              <a:graphicData uri="http://schemas.openxmlformats.org/drawingml/2006/picture">
+                <pic:pic xmlns:pic="http://schemas.openxmlformats.org/drawingml/2006/picture">
+                  <pic:nvPicPr>
+                    <pic:cNvPr id="1" name=""/>
+                    <pic:cNvPicPr/>
+                  </pic:nvPicPr>
+                  <pic:blipFill>
+                    <a:blip r:embed="rId29"/>
+                    <a:stretch>
+                      <a:fillRect/>
+                    </a:stretch>
+                  </pic:blipFill>
+                  <pic:spPr>
+                    <a:xfrm>
+                      <a:off x="0" y="0"/>
+                      <a:ext cx="5943600" cy="2853690"/>
+                    </a:xfrm>
+                    <a:prstGeom prst="rect">
+                      <a:avLst/>
+                    </a:prstGeom>
+                  </pic:spPr>
+                </pic:pic>
+              </a:graphicData>
+            </a:graphic>
+          </wp:inline>
+        </w:drawing>
+      </w:r>
+    </w:p>
+    <w:p>
+      <w:r>
+        <w:rPr>
+          <w:noProof/>
+        </w:rPr>
+        <w:drawing>
+          <wp:inline distT="0" distB="0" distL="0" distR="0" wp14:anchorId="3BC6C2E5" wp14:editId="5EE65E40">
+            <wp:extent cx="5943600" cy="2994025"/>
+            <wp:effectExtent l="0" t="0" r="0" b="0"/>
+            <wp:docPr id="14" name="Picture 14"/>
+            <wp:cNvGraphicFramePr>
+              <a:graphicFrameLocks xmlns:a="http://schemas.openxmlformats.org/drawingml/2006/main" noChangeAspect="1"/>
+            </wp:cNvGraphicFramePr>
+            <a:graphic xmlns:a="http://schemas.openxmlformats.org/drawingml/2006/main">
+              <a:graphicData uri="http://schemas.openxmlformats.org/drawingml/2006/picture">
+                <pic:pic xmlns:pic="http://schemas.openxmlformats.org/drawingml/2006/picture">
+                  <pic:nvPicPr>
+                    <pic:cNvPr id="1" name=""/>
+                    <pic:cNvPicPr/>
+                  </pic:nvPicPr>
+                  <pic:blipFill>
+                    <a:blip r:embed="rId30"/>
+                    <a:stretch>
+                      <a:fillRect/>
+                    </a:stretch>
+                  </pic:blipFill>
+                  <pic:spPr>
+                    <a:xfrm>
+                      <a:off x="0" y="0"/>
+                      <a:ext cx="5943600" cy="2994025"/>
+                    </a:xfrm>
+                    <a:prstGeom prst="rect">
+                      <a:avLst/>
+                    </a:prstGeom>
+                  </pic:spPr>
+                </pic:pic>
+              </a:graphicData>
+            </a:graphic>
+          </wp:inline>
+        </w:drawing>
+      </w:r>
+    </w:p>
+    <w:p>
+      <w:r>
+        <w:rPr>
+          <w:noProof/>
+        </w:rPr>
+        <w:lastRenderedPageBreak/>
+        <w:drawing>
+          <wp:inline distT="0" distB="0" distL="0" distR="0" wp14:anchorId="0E7896B3" wp14:editId="19583600">
+            <wp:extent cx="5943600" cy="2501265"/>
+            <wp:effectExtent l="0" t="0" r="0" b="0"/>
+            <wp:docPr id="15" name="Picture 15"/>
+            <wp:cNvGraphicFramePr>
+              <a:graphicFrameLocks xmlns:a="http://schemas.openxmlformats.org/drawingml/2006/main" noChangeAspect="1"/>
+            </wp:cNvGraphicFramePr>
+            <a:graphic xmlns:a="http://schemas.openxmlformats.org/drawingml/2006/main">
+              <a:graphicData uri="http://schemas.openxmlformats.org/drawingml/2006/picture">
+                <pic:pic xmlns:pic="http://schemas.openxmlformats.org/drawingml/2006/picture">
+                  <pic:nvPicPr>
+                    <pic:cNvPr id="1" name=""/>
+                    <pic:cNvPicPr/>
+                  </pic:nvPicPr>
+                  <pic:blipFill>
+                    <a:blip r:embed="rId31"/>
+                    <a:stretch>
+                      <a:fillRect/>
+                    </a:stretch>
+                  </pic:blipFill>
+                  <pic:spPr>
+                    <a:xfrm>
+                      <a:off x="0" y="0"/>
+                      <a:ext cx="5943600" cy="2501265"/>
+                    </a:xfrm>
+                    <a:prstGeom prst="rect">
+                      <a:avLst/>
+                    </a:prstGeom>
+                  </pic:spPr>
+                </pic:pic>
+              </a:graphicData>
+            </a:graphic>
+          </wp:inline>
+        </w:drawing>
+      </w:r>
+    </w:p>
+    <w:p>
+      <w:r>
+        <w:rPr>
+          <w:noProof/>
+        </w:rPr>
+        <w:drawing>
+          <wp:inline distT="0" distB="0" distL="0" distR="0" wp14:anchorId="7D8D7416" wp14:editId="1D6954D2">
+            <wp:extent cx="5943600" cy="2834640"/>
+            <wp:effectExtent l="0" t="0" r="0" b="3810"/>
+            <wp:docPr id="26" name="Picture 26"/>
+            <wp:cNvGraphicFramePr>
+              <a:graphicFrameLocks xmlns:a="http://schemas.openxmlformats.org/drawingml/2006/main" noChangeAspect="1"/>
+            </wp:cNvGraphicFramePr>
+            <a:graphic xmlns:a="http://schemas.openxmlformats.org/drawingml/2006/main">
+              <a:graphicData uri="http://schemas.openxmlformats.org/drawingml/2006/picture">
+                <pic:pic xmlns:pic="http://schemas.openxmlformats.org/drawingml/2006/picture">
+                  <pic:nvPicPr>
+                    <pic:cNvPr id="1" name=""/>
+                    <pic:cNvPicPr/>
+                  </pic:nvPicPr>
+                  <pic:blipFill>
+                    <a:blip r:embed="rId32"/>
+                    <a:stretch>
+                      <a:fillRect/>
+                    </a:stretch>
+                  </pic:blipFill>
+                  <pic:spPr>
+                    <a:xfrm>
+                      <a:off x="0" y="0"/>
+                      <a:ext cx="5943600" cy="2834640"/>
+                    </a:xfrm>
+                    <a:prstGeom prst="rect">
+                      <a:avLst/>
+                    </a:prstGeom>
+                  </pic:spPr>
+                </pic:pic>
+              </a:graphicData>
+            </a:graphic>
+          </wp:inline>
+        </w:drawing>
+      </w:r>
+    </w:p>
+    <w:p>
+      <w:r>
+        <w:t xml:space="preserve">We can see the lookup tables created using the </w:t>
+      </w:r>
+      <w:r>
+        <w:rPr>
+          <w:b/>
+          <w:bCs/>
+          <w:i/>
+          <w:iCs/>
+        </w:rPr>
+        <w:t>“create-lookup.sh</w:t>
+      </w:r>
+      <w:r>
+        <w:rPr>
+          <w:b/>
+          <w:bCs/>
+          <w:i/>
+          <w:iCs/>
+        </w:rPr>
+        <w:t>”</w:t>
+      </w:r>
+      <w:r>
+        <w:t xml:space="preserve"> in</w:t>
+      </w:r>
+      <w:r>
+        <w:t xml:space="preserve"> the below screen shot,</w:t>
+      </w:r>
+    </w:p>
+    <w:p>
+      <w:r>
+        <w:t>Lookup Tables,</w:t>
+      </w:r>
+    </w:p>
+    <w:p>
+      <w:r>
+        <w:rPr>
+          <w:noProof/>
+        </w:rPr>
+        <w:drawing>
+          <wp:inline distT="0" distB="0" distL="0" distR="0" wp14:anchorId="09FA8B3B" wp14:editId="4C9E529B">
+            <wp:extent cx="5943600" cy="1421130"/>
+            <wp:effectExtent l="0" t="0" r="0" b="7620"/>
+            <wp:docPr id="9" name="Picture 9"/>
+            <wp:cNvGraphicFramePr>
+              <a:graphicFrameLocks xmlns:a="http://schemas.openxmlformats.org/drawingml/2006/main" noChangeAspect="1"/>
+            </wp:cNvGraphicFramePr>
+            <a:graphic xmlns:a="http://schemas.openxmlformats.org/drawingml/2006/main">
+              <a:graphicData uri="http://schemas.openxmlformats.org/drawingml/2006/picture">
+                <pic:pic xmlns:pic="http://schemas.openxmlformats.org/drawingml/2006/picture">
+                  <pic:nvPicPr>
+                    <pic:cNvPr id="1" name=""/>
+                    <pic:cNvPicPr/>
+                  </pic:nvPicPr>
+                  <pic:blipFill>
+                    <a:blip r:embed="rId33"/>
+                    <a:stretch>
+                      <a:fillRect/>
+                    </a:stretch>
+                  </pic:blipFill>
+                  <pic:spPr>
+                    <a:xfrm>
+                      <a:off x="0" y="0"/>
+                      <a:ext cx="5943600" cy="1421130"/>
+                    </a:xfrm>
+                    <a:prstGeom prst="rect">
+                      <a:avLst/>
+                    </a:prstGeom>
+                  </pic:spPr>
+                </pic:pic>
+              </a:graphicData>
+            </a:graphic>
+          </wp:inline>
+        </w:drawing>
+      </w:r>
+    </w:p>
+    <w:p/>
+    <w:p/>
+    <w:p>
+      <w:r>
+        <w:lastRenderedPageBreak/>
+        <w:t>The values loaded in the Lookup tables are shown below,</w:t>
+      </w:r>
+    </w:p>
+    <w:p>
+      <w:pPr>
+        <w:pStyle w:val="Quote"/>
+      </w:pPr>
+      <w:proofErr w:type="gramStart"/>
+      <w:r>
+        <w:t>song-artist-map</w:t>
+      </w:r>
+      <w:proofErr w:type="gramEnd"/>
+    </w:p>
+    <w:p>
+      <w:r>
+        <w:rPr>
+          <w:noProof/>
+        </w:rPr>
+        <w:drawing>
+          <wp:inline distT="0" distB="0" distL="0" distR="0" wp14:anchorId="235AF8D5" wp14:editId="5C235BAE">
+            <wp:extent cx="5943600" cy="1548130"/>
+            <wp:effectExtent l="0" t="0" r="0" b="0"/>
+            <wp:docPr id="28" name="Picture 28"/>
+            <wp:cNvGraphicFramePr>
+              <a:graphicFrameLocks xmlns:a="http://schemas.openxmlformats.org/drawingml/2006/main" noChangeAspect="1"/>
+            </wp:cNvGraphicFramePr>
+            <a:graphic xmlns:a="http://schemas.openxmlformats.org/drawingml/2006/main">
+              <a:graphicData uri="http://schemas.openxmlformats.org/drawingml/2006/picture">
+                <pic:pic xmlns:pic="http://schemas.openxmlformats.org/drawingml/2006/picture">
+                  <pic:nvPicPr>
+                    <pic:cNvPr id="1" name=""/>
+                    <pic:cNvPicPr/>
+                  </pic:nvPicPr>
+                  <pic:blipFill>
+                    <a:blip r:embed="rId34"/>
+                    <a:stretch>
+                      <a:fillRect/>
+                    </a:stretch>
+                  </pic:blipFill>
+                  <pic:spPr>
+                    <a:xfrm>
+                      <a:off x="0" y="0"/>
+                      <a:ext cx="5943600" cy="1548130"/>
+                    </a:xfrm>
+                    <a:prstGeom prst="rect">
+                      <a:avLst/>
+                    </a:prstGeom>
+                  </pic:spPr>
+                </pic:pic>
+              </a:graphicData>
+            </a:graphic>
+          </wp:inline>
+        </w:drawing>
+      </w:r>
+    </w:p>
+    <w:p>
+      <w:pPr>
+        <w:pStyle w:val="Quote"/>
+      </w:pPr>
+      <w:proofErr w:type="gramStart"/>
+      <w:r>
+        <w:t>station-geo-map</w:t>
+      </w:r>
+      <w:proofErr w:type="gramEnd"/>
+    </w:p>
+    <w:p>
+      <w:r>
+        <w:rPr>
+          <w:noProof/>
+        </w:rPr>
+        <w:drawing>
+          <wp:inline distT="0" distB="0" distL="0" distR="0" wp14:anchorId="7D3A94CF" wp14:editId="5036FFFE">
+            <wp:extent cx="5943600" cy="2271395"/>
+            <wp:effectExtent l="0" t="0" r="0" b="0"/>
+            <wp:docPr id="30" name="Picture 30"/>
+            <wp:cNvGraphicFramePr>
+              <a:graphicFrameLocks xmlns:a="http://schemas.openxmlformats.org/drawingml/2006/main" noChangeAspect="1"/>
+            </wp:cNvGraphicFramePr>
+            <a:graphic xmlns:a="http://schemas.openxmlformats.org/drawingml/2006/main">
+              <a:graphicData uri="http://schemas.openxmlformats.org/drawingml/2006/picture">
+                <pic:pic xmlns:pic="http://schemas.openxmlformats.org/drawingml/2006/picture">
+                  <pic:nvPicPr>
+                    <pic:cNvPr id="1" name=""/>
+                    <pic:cNvPicPr/>
+                  </pic:nvPicPr>
+                  <pic:blipFill>
+                    <a:blip r:embed="rId35"/>
+                    <a:stretch>
+                      <a:fillRect/>
+                    </a:stretch>
+                  </pic:blipFill>
+                  <pic:spPr>
+                    <a:xfrm>
+                      <a:off x="0" y="0"/>
+                      <a:ext cx="5943600" cy="2271395"/>
+                    </a:xfrm>
+                    <a:prstGeom prst="rect">
+                      <a:avLst/>
+                    </a:prstGeom>
+                  </pic:spPr>
+                </pic:pic>
+              </a:graphicData>
+            </a:graphic>
+          </wp:inline>
+        </w:drawing>
+      </w:r>
+    </w:p>
+    <w:p>
+      <w:pPr>
+        <w:pStyle w:val="Quote"/>
+      </w:pPr>
+      <w:proofErr w:type="gramStart"/>
+      <w:r>
+        <w:t>user-artist-map</w:t>
+      </w:r>
+      <w:proofErr w:type="gramEnd"/>
+    </w:p>
+    <w:p>
+      <w:r>
+        <w:rPr>
+          <w:noProof/>
+        </w:rPr>
+        <w:drawing>
+          <wp:inline distT="0" distB="0" distL="0" distR="0" wp14:anchorId="050DAA54" wp14:editId="784C0C5D">
+            <wp:extent cx="5943600" cy="1898015"/>
+            <wp:effectExtent l="0" t="0" r="0" b="6985"/>
+            <wp:docPr id="32" name="Picture 32"/>
+            <wp:cNvGraphicFramePr>
+              <a:graphicFrameLocks xmlns:a="http://schemas.openxmlformats.org/drawingml/2006/main" noChangeAspect="1"/>
+            </wp:cNvGraphicFramePr>
+            <a:graphic xmlns:a="http://schemas.openxmlformats.org/drawingml/2006/main">
+              <a:graphicData uri="http://schemas.openxmlformats.org/drawingml/2006/picture">
+                <pic:pic xmlns:pic="http://schemas.openxmlformats.org/drawingml/2006/picture">
+                  <pic:nvPicPr>
+                    <pic:cNvPr id="1" name=""/>
+                    <pic:cNvPicPr/>
+                  </pic:nvPicPr>
+                  <pic:blipFill>
+                    <a:blip r:embed="rId36"/>
+                    <a:stretch>
+                      <a:fillRect/>
+                    </a:stretch>
+                  </pic:blipFill>
+                  <pic:spPr>
+                    <a:xfrm>
+                      <a:off x="0" y="0"/>
+                      <a:ext cx="5943600" cy="1898015"/>
+                    </a:xfrm>
+                    <a:prstGeom prst="rect">
+                      <a:avLst/>
+                    </a:prstGeom>
+                  </pic:spPr>
+                </pic:pic>
+              </a:graphicData>
+            </a:graphic>
+          </wp:inline>
+        </w:drawing>
+      </w:r>
+    </w:p>
+    <w:p/>
+    <w:p/>
+    <w:p/>
+    <w:p>
+      <w:pPr>
+        <w:pStyle w:val="Quote"/>
+      </w:pPr>
+      <w:proofErr w:type="gramStart"/>
+      <w:r>
+        <w:lastRenderedPageBreak/>
+        <w:t>subscribed-users</w:t>
+      </w:r>
+      <w:proofErr w:type="gramEnd"/>
+    </w:p>
+    <w:p>
+      <w:r>
+        <w:rPr>
+          <w:noProof/>
+        </w:rPr>
+        <w:drawing>
+          <wp:inline distT="0" distB="0" distL="0" distR="0" wp14:anchorId="2979B03D" wp14:editId="09927F85">
+            <wp:extent cx="5943600" cy="3571875"/>
+            <wp:effectExtent l="0" t="0" r="0" b="9525"/>
+            <wp:docPr id="31" name="Picture 31"/>
+            <wp:cNvGraphicFramePr>
+              <a:graphicFrameLocks xmlns:a="http://schemas.openxmlformats.org/drawingml/2006/main" noChangeAspect="1"/>
+            </wp:cNvGraphicFramePr>
+            <a:graphic xmlns:a="http://schemas.openxmlformats.org/drawingml/2006/main">
+              <a:graphicData uri="http://schemas.openxmlformats.org/drawingml/2006/picture">
+                <pic:pic xmlns:pic="http://schemas.openxmlformats.org/drawingml/2006/picture">
+                  <pic:nvPicPr>
+                    <pic:cNvPr id="1" name=""/>
+                    <pic:cNvPicPr/>
+                  </pic:nvPicPr>
+                  <pic:blipFill>
+                    <a:blip r:embed="rId37"/>
+                    <a:stretch>
+                      <a:fillRect/>
+                    </a:stretch>
+                  </pic:blipFill>
+                  <pic:spPr>
+                    <a:xfrm>
+                      <a:off x="0" y="0"/>
+                      <a:ext cx="5943600" cy="3571875"/>
+                    </a:xfrm>
+                    <a:prstGeom prst="rect">
+                      <a:avLst/>
+                    </a:prstGeom>
+                  </pic:spPr>
+                </pic:pic>
+              </a:graphicData>
+            </a:graphic>
+          </wp:inline>
+        </w:drawing>
+      </w:r>
+    </w:p>
+    <w:p>
+      <w:pPr>
+        <w:jc w:val="both"/>
+      </w:pPr>
+      <w:r>
+        <w:t xml:space="preserve">We have successfully created the lookup tables in the </w:t>
+      </w:r>
+      <w:proofErr w:type="spellStart"/>
+      <w:r>
+        <w:t>Hbase</w:t>
+      </w:r>
+      <w:proofErr w:type="spellEnd"/>
+      <w:r>
+        <w:t xml:space="preserve"> and </w:t>
+      </w:r>
+      <w:r>
+        <w:t xml:space="preserve">now we need to link theses lookup tables in hive using the </w:t>
+      </w:r>
+      <w:proofErr w:type="spellStart"/>
+      <w:r>
+        <w:t>Hbase</w:t>
+      </w:r>
+      <w:proofErr w:type="spellEnd"/>
+      <w:r>
+        <w:t xml:space="preserve"> Storage Handler</w:t>
+      </w:r>
+      <w:r>
+        <w:t>.</w:t>
+      </w:r>
+    </w:p>
+    <w:p>
+      <w:pPr>
+        <w:jc w:val="both"/>
+        <w:rPr>
+          <w:b/>
+          <w:bCs/>
+        </w:rPr>
+      </w:pPr>
+      <w:r>
+        <w:t xml:space="preserve">With the help of </w:t>
+      </w:r>
+      <w:r>
+        <w:rPr>
+          <w:b/>
+          <w:bCs/>
+        </w:rPr>
+        <w:t>“data_enrichment_filtering_schema.sh”</w:t>
+      </w:r>
+      <w:r>
+        <w:t xml:space="preserve"> file we will create hive tables on the top of </w:t>
+      </w:r>
+      <w:proofErr w:type="spellStart"/>
+      <w:r>
+        <w:t>Hbase</w:t>
+      </w:r>
+      <w:proofErr w:type="spellEnd"/>
+      <w:r>
+        <w:t xml:space="preserve"> tables using </w:t>
+      </w:r>
+      <w:r>
+        <w:rPr>
+          <w:b/>
+          <w:bCs/>
+        </w:rPr>
+        <w:t>“</w:t>
+      </w:r>
+      <w:proofErr w:type="spellStart"/>
+      <w:r>
+        <w:rPr>
+          <w:b/>
+          <w:bCs/>
+        </w:rPr>
+        <w:t>create_hive_hbase_lookup.hql</w:t>
+      </w:r>
+      <w:proofErr w:type="spellEnd"/>
+      <w:r>
+        <w:rPr>
+          <w:b/>
+          <w:bCs/>
+        </w:rPr>
+        <w:t>”</w:t>
+      </w:r>
+      <w:r>
+        <w:rPr>
+          <w:b/>
+          <w:bCs/>
+        </w:rPr>
+        <w:t>.</w:t>
+      </w:r>
+    </w:p>
+    <w:p>
+      <w:pPr>
+        <w:jc w:val="both"/>
+        <w:rPr>
+          <w:b/>
+          <w:bCs/>
+        </w:rPr>
+      </w:pPr>
+    </w:p>
+    <w:p>
+      <w:pPr>
+        <w:jc w:val="both"/>
+        <w:rPr>
+          <w:b/>
+          <w:bCs/>
+        </w:rPr>
+      </w:pPr>
+    </w:p>
+    <w:p>
+      <w:pPr>
+        <w:jc w:val="both"/>
+        <w:rPr>
+          <w:b/>
+          <w:bCs/>
+        </w:rPr>
+      </w:pPr>
+    </w:p>
+    <w:p>
+      <w:pPr>
+        <w:jc w:val="both"/>
+        <w:rPr>
+          <w:b/>
+          <w:bCs/>
+        </w:rPr>
+      </w:pPr>
+    </w:p>
+    <w:p>
+      <w:pPr>
+        <w:jc w:val="both"/>
+        <w:rPr>
+          <w:b/>
+          <w:bCs/>
+        </w:rPr>
+      </w:pPr>
+    </w:p>
+    <w:p>
+      <w:pPr>
+        <w:jc w:val="both"/>
+        <w:rPr>
+          <w:b/>
+          <w:bCs/>
+        </w:rPr>
+      </w:pPr>
+    </w:p>
+    <w:p>
+      <w:pPr>
+        <w:jc w:val="both"/>
+        <w:rPr>
+          <w:b/>
+          <w:bCs/>
+        </w:rPr>
+      </w:pPr>
+    </w:p>
+    <w:p>
+      <w:pPr>
+        <w:jc w:val="both"/>
+        <w:rPr>
+          <w:b/>
+          <w:bCs/>
+        </w:rPr>
+      </w:pPr>
+    </w:p>
+    <w:p>
+      <w:pPr>
+        <w:jc w:val="both"/>
+        <w:rPr>
+          <w:b/>
+          <w:bCs/>
+        </w:rPr>
+      </w:pPr>
+    </w:p>
+    <w:p>
+      <w:pPr>
+        <w:jc w:val="both"/>
+        <w:rPr>
+          <w:b/>
+          <w:bCs/>
+        </w:rPr>
+      </w:pPr>
+    </w:p>
+    <w:p>
+      <w:pPr>
+        <w:jc w:val="both"/>
+        <w:rPr>
+          <w:b/>
+          <w:bCs/>
+        </w:rPr>
+      </w:pPr>
+      <w:bookmarkStart w:id="16" w:name="_GoBack"/>
+      <w:bookmarkEnd w:id="16"/>
+    </w:p>
     <w:sectPr>
-      <w:headerReference w:type="default" r:id="rId27"/>
-      <w:footerReference w:type="default" r:id="rId28"/>
+      <w:headerReference w:type="default" r:id="rId38"/>
+      <w:footerReference w:type="default" r:id="rId39"/>
       <w:pgSz w:w="12240" w:h="15840"/>
       <w:pgMar w:top="1440" w:right="1440" w:bottom="1440" w:left="1440" w:header="708" w:footer="708" w:gutter="0"/>
       <w:cols w:space="708"/>
@@ -3875,7 +5952,7 @@
           <w:rPr>
             <w:noProof/>
           </w:rPr>
-          <w:t>10</w:t>
+          <w:t>14</w:t>
         </w:r>
         <w:r>
           <w:rPr>
@@ -4053,7 +6130,7 @@
         <v:path o:extrusionok="f" gradientshapeok="t" o:connecttype="rect"/>
         <o:lock v:ext="edit" aspectratio="t"/>
       </v:shapetype>
-      <v:shape id="_x0000_i1099" type="#_x0000_t75" style="width:11.25pt;height:11.25pt" o:bullet="t">
+      <v:shape id="_x0000_i1028" type="#_x0000_t75" style="width:11.25pt;height:11.25pt" o:bullet="t">
         <v:imagedata r:id="rId1" o:title="mso39"/>
       </v:shape>
     </w:pict>
@@ -6939,6 +9016,120 @@
     </w:lvl>
   </w:abstractNum>
   <w:abstractNum w:abstractNumId="30" w15:restartNumberingAfterBreak="0">
+    <w:nsid w:val="7A3464B6"/>
+    <w:multiLevelType w:val="hybridMultilevel"/>
+    <w:tmpl w:val="ED1E30DE"/>
+    <w:lvl w:ilvl="0" w:tplc="04090007">
+      <w:start w:val="1"/>
+      <w:numFmt w:val="bullet"/>
+      <w:lvlText w:val=""/>
+      <w:lvlPicBulletId w:val="0"/>
+      <w:lvlJc w:val="left"/>
+      <w:pPr>
+        <w:ind w:left="720" w:hanging="360"/>
+      </w:pPr>
+      <w:rPr>
+        <w:rFonts w:ascii="Symbol" w:hAnsi="Symbol" w:hint="default"/>
+      </w:rPr>
+    </w:lvl>
+    <w:lvl w:ilvl="1" w:tplc="04090003" w:tentative="1">
+      <w:start w:val="1"/>
+      <w:numFmt w:val="bullet"/>
+      <w:lvlText w:val="o"/>
+      <w:lvlJc w:val="left"/>
+      <w:pPr>
+        <w:ind w:left="1440" w:hanging="360"/>
+      </w:pPr>
+      <w:rPr>
+        <w:rFonts w:ascii="Courier New" w:hAnsi="Courier New" w:cs="Courier New" w:hint="default"/>
+      </w:rPr>
+    </w:lvl>
+    <w:lvl w:ilvl="2" w:tplc="04090005" w:tentative="1">
+      <w:start w:val="1"/>
+      <w:numFmt w:val="bullet"/>
+      <w:lvlText w:val=""/>
+      <w:lvlJc w:val="left"/>
+      <w:pPr>
+        <w:ind w:left="2160" w:hanging="360"/>
+      </w:pPr>
+      <w:rPr>
+        <w:rFonts w:ascii="Wingdings" w:hAnsi="Wingdings" w:hint="default"/>
+      </w:rPr>
+    </w:lvl>
+    <w:lvl w:ilvl="3" w:tplc="04090001" w:tentative="1">
+      <w:start w:val="1"/>
+      <w:numFmt w:val="bullet"/>
+      <w:lvlText w:val=""/>
+      <w:lvlJc w:val="left"/>
+      <w:pPr>
+        <w:ind w:left="2880" w:hanging="360"/>
+      </w:pPr>
+      <w:rPr>
+        <w:rFonts w:ascii="Symbol" w:hAnsi="Symbol" w:hint="default"/>
+      </w:rPr>
+    </w:lvl>
+    <w:lvl w:ilvl="4" w:tplc="04090003" w:tentative="1">
+      <w:start w:val="1"/>
+      <w:numFmt w:val="bullet"/>
+      <w:lvlText w:val="o"/>
+      <w:lvlJc w:val="left"/>
+      <w:pPr>
+        <w:ind w:left="3600" w:hanging="360"/>
+      </w:pPr>
+      <w:rPr>
+        <w:rFonts w:ascii="Courier New" w:hAnsi="Courier New" w:cs="Courier New" w:hint="default"/>
+      </w:rPr>
+    </w:lvl>
+    <w:lvl w:ilvl="5" w:tplc="04090005" w:tentative="1">
+      <w:start w:val="1"/>
+      <w:numFmt w:val="bullet"/>
+      <w:lvlText w:val=""/>
+      <w:lvlJc w:val="left"/>
+      <w:pPr>
+        <w:ind w:left="4320" w:hanging="360"/>
+      </w:pPr>
+      <w:rPr>
+        <w:rFonts w:ascii="Wingdings" w:hAnsi="Wingdings" w:hint="default"/>
+      </w:rPr>
+    </w:lvl>
+    <w:lvl w:ilvl="6" w:tplc="04090001" w:tentative="1">
+      <w:start w:val="1"/>
+      <w:numFmt w:val="bullet"/>
+      <w:lvlText w:val=""/>
+      <w:lvlJc w:val="left"/>
+      <w:pPr>
+        <w:ind w:left="5040" w:hanging="360"/>
+      </w:pPr>
+      <w:rPr>
+        <w:rFonts w:ascii="Symbol" w:hAnsi="Symbol" w:hint="default"/>
+      </w:rPr>
+    </w:lvl>
+    <w:lvl w:ilvl="7" w:tplc="04090003" w:tentative="1">
+      <w:start w:val="1"/>
+      <w:numFmt w:val="bullet"/>
+      <w:lvlText w:val="o"/>
+      <w:lvlJc w:val="left"/>
+      <w:pPr>
+        <w:ind w:left="5760" w:hanging="360"/>
+      </w:pPr>
+      <w:rPr>
+        <w:rFonts w:ascii="Courier New" w:hAnsi="Courier New" w:cs="Courier New" w:hint="default"/>
+      </w:rPr>
+    </w:lvl>
+    <w:lvl w:ilvl="8" w:tplc="04090005" w:tentative="1">
+      <w:start w:val="1"/>
+      <w:numFmt w:val="bullet"/>
+      <w:lvlText w:val=""/>
+      <w:lvlJc w:val="left"/>
+      <w:pPr>
+        <w:ind w:left="6480" w:hanging="360"/>
+      </w:pPr>
+      <w:rPr>
+        <w:rFonts w:ascii="Wingdings" w:hAnsi="Wingdings" w:hint="default"/>
+      </w:rPr>
+    </w:lvl>
+  </w:abstractNum>
+  <w:abstractNum w:abstractNumId="31" w15:restartNumberingAfterBreak="0">
     <w:nsid w:val="7E597CD3"/>
     <w:multiLevelType w:val="hybridMultilevel"/>
     <w:tmpl w:val="FF923562"/>
@@ -7134,7 +9325,7 @@
     <w:abstractNumId w:val="29"/>
   </w:num>
   <w:num w:numId="28">
-    <w:abstractNumId w:val="30"/>
+    <w:abstractNumId w:val="31"/>
   </w:num>
   <w:num w:numId="29">
     <w:abstractNumId w:val="19"/>
@@ -7144,6 +9335,9 @@
   </w:num>
   <w:num w:numId="31">
     <w:abstractNumId w:val="14"/>
+  </w:num>
+  <w:num w:numId="32">
+    <w:abstractNumId w:val="30"/>
   </w:num>
   <w:numIdMacAtCleanup w:val="2"/>
 </w:numbering>
@@ -7633,6 +9827,7 @@
   <w:style w:type="character" w:default="1" w:styleId="DefaultParagraphFont">
     <w:name w:val="Default Paragraph Font"/>
     <w:uiPriority w:val="1"/>
+    <w:semiHidden/>
     <w:unhideWhenUsed/>
   </w:style>
   <w:style w:type="table" w:default="1" w:styleId="TableNormal">
@@ -8037,6 +10232,49 @@
     <w:rPr>
       <w:color w:val="954F72" w:themeColor="followedHyperlink"/>
       <w:u w:val="single"/>
+    </w:rPr>
+  </w:style>
+  <w:style w:type="character" w:styleId="IntenseEmphasis">
+    <w:name w:val="Intense Emphasis"/>
+    <w:basedOn w:val="DefaultParagraphFont"/>
+    <w:uiPriority w:val="21"/>
+    <w:qFormat/>
+    <w:rsid w:val="007632FE"/>
+    <w:rPr>
+      <w:i/>
+      <w:iCs/>
+      <w:color w:val="5B9BD5" w:themeColor="accent1"/>
+    </w:rPr>
+  </w:style>
+  <w:style w:type="paragraph" w:styleId="Quote">
+    <w:name w:val="Quote"/>
+    <w:basedOn w:val="Normal"/>
+    <w:next w:val="Normal"/>
+    <w:link w:val="QuoteChar"/>
+    <w:uiPriority w:val="29"/>
+    <w:qFormat/>
+    <w:rsid w:val="00B841D9"/>
+    <w:pPr>
+      <w:spacing w:before="200"/>
+      <w:ind w:left="864" w:right="864"/>
+      <w:jc w:val="center"/>
+    </w:pPr>
+    <w:rPr>
+      <w:i/>
+      <w:iCs/>
+      <w:color w:val="404040" w:themeColor="text1" w:themeTint="BF"/>
+    </w:rPr>
+  </w:style>
+  <w:style w:type="character" w:customStyle="1" w:styleId="QuoteChar">
+    <w:name w:val="Quote Char"/>
+    <w:basedOn w:val="DefaultParagraphFont"/>
+    <w:link w:val="Quote"/>
+    <w:uiPriority w:val="29"/>
+    <w:rsid w:val="00B841D9"/>
+    <w:rPr>
+      <w:i/>
+      <w:iCs/>
+      <w:color w:val="404040" w:themeColor="text1" w:themeTint="BF"/>
     </w:rPr>
   </w:style>
 </w:styles>
@@ -8968,11 +11206,7 @@
           <a:pPr algn="ctr"/>
           <a:r>
             <a:rPr lang="en-US" sz="1600" b="1"/>
-            <a:t>Stage-3 - </a:t>
-          </a:r>
-          <a:r>
-            <a:rPr lang="en-US" sz="1600" b="1"/>
-            <a:t>Data Enrichment and Filterin</a:t>
+            <a:t>Stage-3 - Data Enrichment and Filterin</a:t>
           </a:r>
         </a:p>
         <a:p>
@@ -9096,7 +11330,6 @@
             <a:rPr lang="en-US" sz="1200"/>
             <a:t>Export the Analyzed Data from HIVE to Mysql</a:t>
           </a:r>
-          <a:endParaRPr lang="en-US" sz="1200"/>
         </a:p>
       </dgm:t>
     </dgm:pt>
@@ -9178,6 +11411,13 @@
         </dgm:presLayoutVars>
       </dgm:prSet>
       <dgm:spPr/>
+      <dgm:t>
+        <a:bodyPr/>
+        <a:lstStyle/>
+        <a:p>
+          <a:endParaRPr lang="en-US"/>
+        </a:p>
+      </dgm:t>
     </dgm:pt>
     <dgm:pt modelId="{5E69A6C7-7178-471D-80DA-74113894E650}" type="pres">
       <dgm:prSet presAssocID="{F76FEEEE-47AE-43BD-BEEF-52D270B0311A}" presName="node" presStyleLbl="node1" presStyleIdx="0" presStyleCnt="6">
@@ -9197,10 +11437,24 @@
     <dgm:pt modelId="{23954966-FC1B-471F-95B0-0C8444E6D747}" type="pres">
       <dgm:prSet presAssocID="{8F7217C6-DC7C-4225-8A48-DF6B7165DF73}" presName="sibTrans" presStyleLbl="sibTrans2D1" presStyleIdx="0" presStyleCnt="5"/>
       <dgm:spPr/>
+      <dgm:t>
+        <a:bodyPr/>
+        <a:lstStyle/>
+        <a:p>
+          <a:endParaRPr lang="en-US"/>
+        </a:p>
+      </dgm:t>
     </dgm:pt>
     <dgm:pt modelId="{0C0AE3C9-D8BA-4CB2-867F-19AFC426640D}" type="pres">
       <dgm:prSet presAssocID="{8F7217C6-DC7C-4225-8A48-DF6B7165DF73}" presName="connectorText" presStyleLbl="sibTrans2D1" presStyleIdx="0" presStyleCnt="5"/>
       <dgm:spPr/>
+      <dgm:t>
+        <a:bodyPr/>
+        <a:lstStyle/>
+        <a:p>
+          <a:endParaRPr lang="en-US"/>
+        </a:p>
+      </dgm:t>
     </dgm:pt>
     <dgm:pt modelId="{24F81374-697D-48AD-831C-0997FB234C65}" type="pres">
       <dgm:prSet presAssocID="{E7AA9E23-3EF1-4EFA-AC52-9961ADB1342C}" presName="node" presStyleLbl="node1" presStyleIdx="1" presStyleCnt="6">
@@ -9209,14 +11463,35 @@
         </dgm:presLayoutVars>
       </dgm:prSet>
       <dgm:spPr/>
+      <dgm:t>
+        <a:bodyPr/>
+        <a:lstStyle/>
+        <a:p>
+          <a:endParaRPr lang="en-US"/>
+        </a:p>
+      </dgm:t>
     </dgm:pt>
     <dgm:pt modelId="{0AB5427C-7A3D-4122-8DF6-61A01215FB4B}" type="pres">
       <dgm:prSet presAssocID="{901398A9-0BB9-4516-9ED2-94C28C527E56}" presName="sibTrans" presStyleLbl="sibTrans2D1" presStyleIdx="1" presStyleCnt="5"/>
       <dgm:spPr/>
+      <dgm:t>
+        <a:bodyPr/>
+        <a:lstStyle/>
+        <a:p>
+          <a:endParaRPr lang="en-US"/>
+        </a:p>
+      </dgm:t>
     </dgm:pt>
     <dgm:pt modelId="{D90EC814-F9B9-4941-B286-19DCC7A04971}" type="pres">
       <dgm:prSet presAssocID="{901398A9-0BB9-4516-9ED2-94C28C527E56}" presName="connectorText" presStyleLbl="sibTrans2D1" presStyleIdx="1" presStyleCnt="5"/>
       <dgm:spPr/>
+      <dgm:t>
+        <a:bodyPr/>
+        <a:lstStyle/>
+        <a:p>
+          <a:endParaRPr lang="en-US"/>
+        </a:p>
+      </dgm:t>
     </dgm:pt>
     <dgm:pt modelId="{7ED9F19B-B165-41D5-A86E-24683BDB055D}" type="pres">
       <dgm:prSet presAssocID="{E6C204BA-B508-4D17-8DAB-8A3A351F3B11}" presName="node" presStyleLbl="node1" presStyleIdx="2" presStyleCnt="6" custScaleX="100836" custScaleY="113852">
@@ -9236,10 +11511,24 @@
     <dgm:pt modelId="{67F2C279-F504-436A-8804-7829093B5F36}" type="pres">
       <dgm:prSet presAssocID="{E9E27232-319A-471E-9E5F-4C2095572374}" presName="sibTrans" presStyleLbl="sibTrans2D1" presStyleIdx="2" presStyleCnt="5"/>
       <dgm:spPr/>
+      <dgm:t>
+        <a:bodyPr/>
+        <a:lstStyle/>
+        <a:p>
+          <a:endParaRPr lang="en-US"/>
+        </a:p>
+      </dgm:t>
     </dgm:pt>
     <dgm:pt modelId="{D3A25453-0997-4894-94F5-DBBD5149EB89}" type="pres">
       <dgm:prSet presAssocID="{E9E27232-319A-471E-9E5F-4C2095572374}" presName="connectorText" presStyleLbl="sibTrans2D1" presStyleIdx="2" presStyleCnt="5"/>
       <dgm:spPr/>
+      <dgm:t>
+        <a:bodyPr/>
+        <a:lstStyle/>
+        <a:p>
+          <a:endParaRPr lang="en-US"/>
+        </a:p>
+      </dgm:t>
     </dgm:pt>
     <dgm:pt modelId="{1AE84C3E-DEA9-4DFF-BEB5-62907F3A1794}" type="pres">
       <dgm:prSet presAssocID="{CF65586F-B0F1-4DBC-B9F8-330C54A9C914}" presName="node" presStyleLbl="node1" presStyleIdx="3" presStyleCnt="6" custScaleX="104183" custScaleY="134242">
@@ -9259,10 +11548,24 @@
     <dgm:pt modelId="{B370DCB8-D882-4F96-B205-48F00DF261D9}" type="pres">
       <dgm:prSet presAssocID="{E219EB46-C453-477B-B0D6-69DADC932DF8}" presName="sibTrans" presStyleLbl="sibTrans2D1" presStyleIdx="3" presStyleCnt="5"/>
       <dgm:spPr/>
+      <dgm:t>
+        <a:bodyPr/>
+        <a:lstStyle/>
+        <a:p>
+          <a:endParaRPr lang="en-US"/>
+        </a:p>
+      </dgm:t>
     </dgm:pt>
     <dgm:pt modelId="{EEDA5FF1-66B8-42C1-97FC-6C52B86AE34F}" type="pres">
       <dgm:prSet presAssocID="{E219EB46-C453-477B-B0D6-69DADC932DF8}" presName="connectorText" presStyleLbl="sibTrans2D1" presStyleIdx="3" presStyleCnt="5"/>
       <dgm:spPr/>
+      <dgm:t>
+        <a:bodyPr/>
+        <a:lstStyle/>
+        <a:p>
+          <a:endParaRPr lang="en-US"/>
+        </a:p>
+      </dgm:t>
     </dgm:pt>
     <dgm:pt modelId="{47E7478F-BC3F-4E52-A024-BA1579E8F6B6}" type="pres">
       <dgm:prSet presAssocID="{356D88C8-FFC9-4483-A7D7-E06886879855}" presName="node" presStyleLbl="node1" presStyleIdx="4" presStyleCnt="6" custScaleX="103442" custScaleY="125387">
@@ -9282,10 +11585,24 @@
     <dgm:pt modelId="{9D7996E5-B205-4D84-8B19-A7DCC49BA8AE}" type="pres">
       <dgm:prSet presAssocID="{E32BD4BF-8945-4CFB-8058-28C8A2583207}" presName="sibTrans" presStyleLbl="sibTrans2D1" presStyleIdx="4" presStyleCnt="5"/>
       <dgm:spPr/>
+      <dgm:t>
+        <a:bodyPr/>
+        <a:lstStyle/>
+        <a:p>
+          <a:endParaRPr lang="en-US"/>
+        </a:p>
+      </dgm:t>
     </dgm:pt>
     <dgm:pt modelId="{F479A188-2D15-44A7-8B98-795673AA88B7}" type="pres">
       <dgm:prSet presAssocID="{E32BD4BF-8945-4CFB-8058-28C8A2583207}" presName="connectorText" presStyleLbl="sibTrans2D1" presStyleIdx="4" presStyleCnt="5"/>
       <dgm:spPr/>
+      <dgm:t>
+        <a:bodyPr/>
+        <a:lstStyle/>
+        <a:p>
+          <a:endParaRPr lang="en-US"/>
+        </a:p>
+      </dgm:t>
     </dgm:pt>
     <dgm:pt modelId="{99E04FB1-F059-4A92-BA52-6D02FABAE553}" type="pres">
       <dgm:prSet presAssocID="{3D3D3FBF-C228-42AD-A219-5F3E469D45B7}" presName="node" presStyleLbl="node1" presStyleIdx="5" presStyleCnt="6">
@@ -9304,51 +11621,51 @@
     </dgm:pt>
   </dgm:ptLst>
   <dgm:cxnLst>
-    <dgm:cxn modelId="{83E8E1E2-0019-4DE4-B35F-D2DCD9769D45}" type="presOf" srcId="{F76FEEEE-47AE-43BD-BEEF-52D270B0311A}" destId="{5E69A6C7-7178-471D-80DA-74113894E650}" srcOrd="0" destOrd="0" presId="urn:microsoft.com/office/officeart/2005/8/layout/process2"/>
-    <dgm:cxn modelId="{54C5E4D5-9FFE-4A7D-95BE-54B043CC7F2B}" type="presOf" srcId="{E6C204BA-B508-4D17-8DAB-8A3A351F3B11}" destId="{7ED9F19B-B165-41D5-A86E-24683BDB055D}" srcOrd="0" destOrd="0" presId="urn:microsoft.com/office/officeart/2005/8/layout/process2"/>
-    <dgm:cxn modelId="{F4BA917D-1146-4120-A743-9001D4192262}" type="presOf" srcId="{E7AA9E23-3EF1-4EFA-AC52-9961ADB1342C}" destId="{24F81374-697D-48AD-831C-0997FB234C65}" srcOrd="0" destOrd="0" presId="urn:microsoft.com/office/officeart/2005/8/layout/process2"/>
     <dgm:cxn modelId="{BCAE80D0-5B52-40BE-92D5-CB12D9AE0F0C}" srcId="{56E1E414-9042-41E7-9DD0-D07BA59E8285}" destId="{E6C204BA-B508-4D17-8DAB-8A3A351F3B11}" srcOrd="2" destOrd="0" parTransId="{C5E87822-0D39-44C5-942C-159F445DC474}" sibTransId="{E9E27232-319A-471E-9E5F-4C2095572374}"/>
-    <dgm:cxn modelId="{0A534A74-349C-4E87-8FA6-5C19282AADB3}" type="presOf" srcId="{356D88C8-FFC9-4483-A7D7-E06886879855}" destId="{47E7478F-BC3F-4E52-A024-BA1579E8F6B6}" srcOrd="0" destOrd="0" presId="urn:microsoft.com/office/officeart/2005/8/layout/process2"/>
-    <dgm:cxn modelId="{874E8534-099F-4504-8EB0-11CFB074116E}" type="presOf" srcId="{E32BD4BF-8945-4CFB-8058-28C8A2583207}" destId="{9D7996E5-B205-4D84-8B19-A7DCC49BA8AE}" srcOrd="0" destOrd="0" presId="urn:microsoft.com/office/officeart/2005/8/layout/process2"/>
+    <dgm:cxn modelId="{6060F1E4-A0BB-4FFF-9EC0-AEA44CF91EE5}" type="presOf" srcId="{901398A9-0BB9-4516-9ED2-94C28C527E56}" destId="{D90EC814-F9B9-4941-B286-19DCC7A04971}" srcOrd="1" destOrd="0" presId="urn:microsoft.com/office/officeart/2005/8/layout/process2"/>
+    <dgm:cxn modelId="{CDB0A2C0-B117-4B12-9C0E-521F350B37A5}" type="presOf" srcId="{E32BD4BF-8945-4CFB-8058-28C8A2583207}" destId="{9D7996E5-B205-4D84-8B19-A7DCC49BA8AE}" srcOrd="0" destOrd="0" presId="urn:microsoft.com/office/officeart/2005/8/layout/process2"/>
     <dgm:cxn modelId="{2B957C5B-20F5-4794-AFCB-2DEC608E7AA2}" srcId="{56E1E414-9042-41E7-9DD0-D07BA59E8285}" destId="{CF65586F-B0F1-4DBC-B9F8-330C54A9C914}" srcOrd="3" destOrd="0" parTransId="{063765FD-00B0-47D1-AA1E-DC99022B7F05}" sibTransId="{E219EB46-C453-477B-B0D6-69DADC932DF8}"/>
     <dgm:cxn modelId="{431CAE8A-5E4B-44E3-A571-D6BFEB91324F}" srcId="{56E1E414-9042-41E7-9DD0-D07BA59E8285}" destId="{E7AA9E23-3EF1-4EFA-AC52-9961ADB1342C}" srcOrd="1" destOrd="0" parTransId="{763D138E-B844-4873-86EC-83CE0E02413C}" sibTransId="{901398A9-0BB9-4516-9ED2-94C28C527E56}"/>
-    <dgm:cxn modelId="{60302EA4-2507-40D7-9999-8F342B945FB8}" type="presOf" srcId="{56E1E414-9042-41E7-9DD0-D07BA59E8285}" destId="{5EA12583-DC29-474B-AA4C-26DFA50D39F7}" srcOrd="0" destOrd="0" presId="urn:microsoft.com/office/officeart/2005/8/layout/process2"/>
-    <dgm:cxn modelId="{82022706-0B94-4557-9516-DF0D2A533306}" type="presOf" srcId="{E9E27232-319A-471E-9E5F-4C2095572374}" destId="{67F2C279-F504-436A-8804-7829093B5F36}" srcOrd="0" destOrd="0" presId="urn:microsoft.com/office/officeart/2005/8/layout/process2"/>
-    <dgm:cxn modelId="{4D4D599F-5118-4DB3-8A71-2875B0BD209D}" type="presOf" srcId="{8F7217C6-DC7C-4225-8A48-DF6B7165DF73}" destId="{23954966-FC1B-471F-95B0-0C8444E6D747}" srcOrd="0" destOrd="0" presId="urn:microsoft.com/office/officeart/2005/8/layout/process2"/>
-    <dgm:cxn modelId="{E5E1E7D0-28A0-481E-817F-1497724BE290}" type="presOf" srcId="{E9E27232-319A-471E-9E5F-4C2095572374}" destId="{D3A25453-0997-4894-94F5-DBBD5149EB89}" srcOrd="1" destOrd="0" presId="urn:microsoft.com/office/officeart/2005/8/layout/process2"/>
+    <dgm:cxn modelId="{71A7EFA7-30B7-4D00-9236-17ECC1F3411C}" type="presOf" srcId="{E9E27232-319A-471E-9E5F-4C2095572374}" destId="{D3A25453-0997-4894-94F5-DBBD5149EB89}" srcOrd="1" destOrd="0" presId="urn:microsoft.com/office/officeart/2005/8/layout/process2"/>
+    <dgm:cxn modelId="{5409B923-7263-4F07-8B27-4D61009B46AD}" type="presOf" srcId="{E219EB46-C453-477B-B0D6-69DADC932DF8}" destId="{B370DCB8-D882-4F96-B205-48F00DF261D9}" srcOrd="0" destOrd="0" presId="urn:microsoft.com/office/officeart/2005/8/layout/process2"/>
     <dgm:cxn modelId="{7AD79FEF-8851-4A3B-ABC5-EDE7A19DC521}" srcId="{56E1E414-9042-41E7-9DD0-D07BA59E8285}" destId="{356D88C8-FFC9-4483-A7D7-E06886879855}" srcOrd="4" destOrd="0" parTransId="{BC6D870D-E37B-42CC-B13D-C69CFCE6869D}" sibTransId="{E32BD4BF-8945-4CFB-8058-28C8A2583207}"/>
-    <dgm:cxn modelId="{C0D19A7F-4A1F-4A36-89A5-3B2B03DDF41A}" type="presOf" srcId="{901398A9-0BB9-4516-9ED2-94C28C527E56}" destId="{D90EC814-F9B9-4941-B286-19DCC7A04971}" srcOrd="1" destOrd="0" presId="urn:microsoft.com/office/officeart/2005/8/layout/process2"/>
-    <dgm:cxn modelId="{7CDB17E5-1F8F-4ACB-80DB-56D67E8F52F4}" type="presOf" srcId="{E219EB46-C453-477B-B0D6-69DADC932DF8}" destId="{B370DCB8-D882-4F96-B205-48F00DF261D9}" srcOrd="0" destOrd="0" presId="urn:microsoft.com/office/officeart/2005/8/layout/process2"/>
-    <dgm:cxn modelId="{DE12F2F3-9313-4EDC-8C12-4F33C7BB6CC0}" type="presOf" srcId="{901398A9-0BB9-4516-9ED2-94C28C527E56}" destId="{0AB5427C-7A3D-4122-8DF6-61A01215FB4B}" srcOrd="0" destOrd="0" presId="urn:microsoft.com/office/officeart/2005/8/layout/process2"/>
+    <dgm:cxn modelId="{5AA47DA2-35DB-428D-BB43-72806BD28755}" type="presOf" srcId="{E219EB46-C453-477B-B0D6-69DADC932DF8}" destId="{EEDA5FF1-66B8-42C1-97FC-6C52B86AE34F}" srcOrd="1" destOrd="0" presId="urn:microsoft.com/office/officeart/2005/8/layout/process2"/>
+    <dgm:cxn modelId="{D6128900-1A1D-428E-A075-2090F3A1439D}" type="presOf" srcId="{8F7217C6-DC7C-4225-8A48-DF6B7165DF73}" destId="{0C0AE3C9-D8BA-4CB2-867F-19AFC426640D}" srcOrd="1" destOrd="0" presId="urn:microsoft.com/office/officeart/2005/8/layout/process2"/>
+    <dgm:cxn modelId="{482258D2-CA4B-44B1-896D-C7AD7A937A37}" type="presOf" srcId="{8F7217C6-DC7C-4225-8A48-DF6B7165DF73}" destId="{23954966-FC1B-471F-95B0-0C8444E6D747}" srcOrd="0" destOrd="0" presId="urn:microsoft.com/office/officeart/2005/8/layout/process2"/>
+    <dgm:cxn modelId="{FEAA8993-1CB1-41ED-A94D-848C90FDBD83}" type="presOf" srcId="{901398A9-0BB9-4516-9ED2-94C28C527E56}" destId="{0AB5427C-7A3D-4122-8DF6-61A01215FB4B}" srcOrd="0" destOrd="0" presId="urn:microsoft.com/office/officeart/2005/8/layout/process2"/>
+    <dgm:cxn modelId="{03E62DD4-DEA8-4CED-BACA-E5C29C149C67}" type="presOf" srcId="{F76FEEEE-47AE-43BD-BEEF-52D270B0311A}" destId="{5E69A6C7-7178-471D-80DA-74113894E650}" srcOrd="0" destOrd="0" presId="urn:microsoft.com/office/officeart/2005/8/layout/process2"/>
+    <dgm:cxn modelId="{4FA2D1DC-01AB-4484-A947-941922721C67}" type="presOf" srcId="{56E1E414-9042-41E7-9DD0-D07BA59E8285}" destId="{5EA12583-DC29-474B-AA4C-26DFA50D39F7}" srcOrd="0" destOrd="0" presId="urn:microsoft.com/office/officeart/2005/8/layout/process2"/>
     <dgm:cxn modelId="{AF853A49-B008-482D-8666-A9BF72CDD109}" srcId="{56E1E414-9042-41E7-9DD0-D07BA59E8285}" destId="{3D3D3FBF-C228-42AD-A219-5F3E469D45B7}" srcOrd="5" destOrd="0" parTransId="{DDF3116B-0373-4BB3-B5A7-D6F5158F9065}" sibTransId="{00E59C3A-F81A-4B96-A36F-AA387DB4D5A5}"/>
-    <dgm:cxn modelId="{E2F3988F-75FE-4471-AA0F-077E4480A95D}" type="presOf" srcId="{E219EB46-C453-477B-B0D6-69DADC932DF8}" destId="{EEDA5FF1-66B8-42C1-97FC-6C52B86AE34F}" srcOrd="1" destOrd="0" presId="urn:microsoft.com/office/officeart/2005/8/layout/process2"/>
-    <dgm:cxn modelId="{9C4CEC77-2BC3-4E25-B63D-670E4DB0EB7B}" type="presOf" srcId="{3D3D3FBF-C228-42AD-A219-5F3E469D45B7}" destId="{99E04FB1-F059-4A92-BA52-6D02FABAE553}" srcOrd="0" destOrd="0" presId="urn:microsoft.com/office/officeart/2005/8/layout/process2"/>
+    <dgm:cxn modelId="{50AA992B-87D0-4E4E-9218-EF4B811E43C2}" type="presOf" srcId="{3D3D3FBF-C228-42AD-A219-5F3E469D45B7}" destId="{99E04FB1-F059-4A92-BA52-6D02FABAE553}" srcOrd="0" destOrd="0" presId="urn:microsoft.com/office/officeart/2005/8/layout/process2"/>
+    <dgm:cxn modelId="{1F797954-DEAB-471D-96D5-1D282FD0CDEF}" type="presOf" srcId="{356D88C8-FFC9-4483-A7D7-E06886879855}" destId="{47E7478F-BC3F-4E52-A024-BA1579E8F6B6}" srcOrd="0" destOrd="0" presId="urn:microsoft.com/office/officeart/2005/8/layout/process2"/>
     <dgm:cxn modelId="{58050454-2A3B-4F9E-B8FC-3963657DB9D3}" srcId="{56E1E414-9042-41E7-9DD0-D07BA59E8285}" destId="{F76FEEEE-47AE-43BD-BEEF-52D270B0311A}" srcOrd="0" destOrd="0" parTransId="{0D48A273-FA8F-4CD2-89FD-D60DE683B09B}" sibTransId="{8F7217C6-DC7C-4225-8A48-DF6B7165DF73}"/>
-    <dgm:cxn modelId="{3E71671E-EB90-429A-AE26-6B944644B600}" type="presOf" srcId="{CF65586F-B0F1-4DBC-B9F8-330C54A9C914}" destId="{1AE84C3E-DEA9-4DFF-BEB5-62907F3A1794}" srcOrd="0" destOrd="0" presId="urn:microsoft.com/office/officeart/2005/8/layout/process2"/>
-    <dgm:cxn modelId="{598D354F-C14C-43A5-934E-EC0A8697F08D}" type="presOf" srcId="{8F7217C6-DC7C-4225-8A48-DF6B7165DF73}" destId="{0C0AE3C9-D8BA-4CB2-867F-19AFC426640D}" srcOrd="1" destOrd="0" presId="urn:microsoft.com/office/officeart/2005/8/layout/process2"/>
-    <dgm:cxn modelId="{5A493C1D-EC53-431F-8E8E-AC199B4E610F}" type="presOf" srcId="{E32BD4BF-8945-4CFB-8058-28C8A2583207}" destId="{F479A188-2D15-44A7-8B98-795673AA88B7}" srcOrd="1" destOrd="0" presId="urn:microsoft.com/office/officeart/2005/8/layout/process2"/>
-    <dgm:cxn modelId="{DA675358-25FC-4B30-86CB-915A0B8A8B8E}" type="presParOf" srcId="{5EA12583-DC29-474B-AA4C-26DFA50D39F7}" destId="{5E69A6C7-7178-471D-80DA-74113894E650}" srcOrd="0" destOrd="0" presId="urn:microsoft.com/office/officeart/2005/8/layout/process2"/>
-    <dgm:cxn modelId="{8F3EB35C-5611-41C1-95CA-06A75B8B7F68}" type="presParOf" srcId="{5EA12583-DC29-474B-AA4C-26DFA50D39F7}" destId="{23954966-FC1B-471F-95B0-0C8444E6D747}" srcOrd="1" destOrd="0" presId="urn:microsoft.com/office/officeart/2005/8/layout/process2"/>
-    <dgm:cxn modelId="{25DB87D5-7E0D-4156-B990-AE86B48197F2}" type="presParOf" srcId="{23954966-FC1B-471F-95B0-0C8444E6D747}" destId="{0C0AE3C9-D8BA-4CB2-867F-19AFC426640D}" srcOrd="0" destOrd="0" presId="urn:microsoft.com/office/officeart/2005/8/layout/process2"/>
-    <dgm:cxn modelId="{CA3AAF1B-6B6B-428A-86FF-8C5FB0F3FAB7}" type="presParOf" srcId="{5EA12583-DC29-474B-AA4C-26DFA50D39F7}" destId="{24F81374-697D-48AD-831C-0997FB234C65}" srcOrd="2" destOrd="0" presId="urn:microsoft.com/office/officeart/2005/8/layout/process2"/>
-    <dgm:cxn modelId="{F6936138-1B27-464E-B03E-F9CDDC7BE06D}" type="presParOf" srcId="{5EA12583-DC29-474B-AA4C-26DFA50D39F7}" destId="{0AB5427C-7A3D-4122-8DF6-61A01215FB4B}" srcOrd="3" destOrd="0" presId="urn:microsoft.com/office/officeart/2005/8/layout/process2"/>
-    <dgm:cxn modelId="{DF064173-57EC-4837-8795-A7AADEE22510}" type="presParOf" srcId="{0AB5427C-7A3D-4122-8DF6-61A01215FB4B}" destId="{D90EC814-F9B9-4941-B286-19DCC7A04971}" srcOrd="0" destOrd="0" presId="urn:microsoft.com/office/officeart/2005/8/layout/process2"/>
-    <dgm:cxn modelId="{8AFEEFE4-81D1-453B-A295-BABE42CAAB69}" type="presParOf" srcId="{5EA12583-DC29-474B-AA4C-26DFA50D39F7}" destId="{7ED9F19B-B165-41D5-A86E-24683BDB055D}" srcOrd="4" destOrd="0" presId="urn:microsoft.com/office/officeart/2005/8/layout/process2"/>
-    <dgm:cxn modelId="{C5538538-DC82-46A8-A069-F782E89E9A33}" type="presParOf" srcId="{5EA12583-DC29-474B-AA4C-26DFA50D39F7}" destId="{67F2C279-F504-436A-8804-7829093B5F36}" srcOrd="5" destOrd="0" presId="urn:microsoft.com/office/officeart/2005/8/layout/process2"/>
-    <dgm:cxn modelId="{FC5A33A7-0FC0-449B-B394-E0B05A5CC039}" type="presParOf" srcId="{67F2C279-F504-436A-8804-7829093B5F36}" destId="{D3A25453-0997-4894-94F5-DBBD5149EB89}" srcOrd="0" destOrd="0" presId="urn:microsoft.com/office/officeart/2005/8/layout/process2"/>
-    <dgm:cxn modelId="{228CC26C-FA13-47DE-A304-4A90115A7F17}" type="presParOf" srcId="{5EA12583-DC29-474B-AA4C-26DFA50D39F7}" destId="{1AE84C3E-DEA9-4DFF-BEB5-62907F3A1794}" srcOrd="6" destOrd="0" presId="urn:microsoft.com/office/officeart/2005/8/layout/process2"/>
-    <dgm:cxn modelId="{FC38E6E5-8BC7-4D6F-BE8F-E83F2C44D808}" type="presParOf" srcId="{5EA12583-DC29-474B-AA4C-26DFA50D39F7}" destId="{B370DCB8-D882-4F96-B205-48F00DF261D9}" srcOrd="7" destOrd="0" presId="urn:microsoft.com/office/officeart/2005/8/layout/process2"/>
-    <dgm:cxn modelId="{C9865380-6DEC-4EB4-B172-B9A4345F44CD}" type="presParOf" srcId="{B370DCB8-D882-4F96-B205-48F00DF261D9}" destId="{EEDA5FF1-66B8-42C1-97FC-6C52B86AE34F}" srcOrd="0" destOrd="0" presId="urn:microsoft.com/office/officeart/2005/8/layout/process2"/>
-    <dgm:cxn modelId="{9569A76E-2ED9-4B1F-805D-4067D9DE4F37}" type="presParOf" srcId="{5EA12583-DC29-474B-AA4C-26DFA50D39F7}" destId="{47E7478F-BC3F-4E52-A024-BA1579E8F6B6}" srcOrd="8" destOrd="0" presId="urn:microsoft.com/office/officeart/2005/8/layout/process2"/>
-    <dgm:cxn modelId="{A194C58C-3F0C-4E7E-8D8D-72300B02C35D}" type="presParOf" srcId="{5EA12583-DC29-474B-AA4C-26DFA50D39F7}" destId="{9D7996E5-B205-4D84-8B19-A7DCC49BA8AE}" srcOrd="9" destOrd="0" presId="urn:microsoft.com/office/officeart/2005/8/layout/process2"/>
-    <dgm:cxn modelId="{34602A99-CE81-4E7E-B4D7-99F2BC6693AC}" type="presParOf" srcId="{9D7996E5-B205-4D84-8B19-A7DCC49BA8AE}" destId="{F479A188-2D15-44A7-8B98-795673AA88B7}" srcOrd="0" destOrd="0" presId="urn:microsoft.com/office/officeart/2005/8/layout/process2"/>
-    <dgm:cxn modelId="{E5F1193E-0D5F-4C9B-963C-0A1F08721EC5}" type="presParOf" srcId="{5EA12583-DC29-474B-AA4C-26DFA50D39F7}" destId="{99E04FB1-F059-4A92-BA52-6D02FABAE553}" srcOrd="10" destOrd="0" presId="urn:microsoft.com/office/officeart/2005/8/layout/process2"/>
+    <dgm:cxn modelId="{F8095688-4FFA-4028-9795-4227DD2C7BD0}" type="presOf" srcId="{CF65586F-B0F1-4DBC-B9F8-330C54A9C914}" destId="{1AE84C3E-DEA9-4DFF-BEB5-62907F3A1794}" srcOrd="0" destOrd="0" presId="urn:microsoft.com/office/officeart/2005/8/layout/process2"/>
+    <dgm:cxn modelId="{39B9F8D1-4E52-41C8-AA2A-A3086BE067CB}" type="presOf" srcId="{E6C204BA-B508-4D17-8DAB-8A3A351F3B11}" destId="{7ED9F19B-B165-41D5-A86E-24683BDB055D}" srcOrd="0" destOrd="0" presId="urn:microsoft.com/office/officeart/2005/8/layout/process2"/>
+    <dgm:cxn modelId="{672929DF-D246-4A68-A4C6-CC00FC17381A}" type="presOf" srcId="{E32BD4BF-8945-4CFB-8058-28C8A2583207}" destId="{F479A188-2D15-44A7-8B98-795673AA88B7}" srcOrd="1" destOrd="0" presId="urn:microsoft.com/office/officeart/2005/8/layout/process2"/>
+    <dgm:cxn modelId="{07E54202-66A1-47C7-873E-DC4FA3572A74}" type="presOf" srcId="{E7AA9E23-3EF1-4EFA-AC52-9961ADB1342C}" destId="{24F81374-697D-48AD-831C-0997FB234C65}" srcOrd="0" destOrd="0" presId="urn:microsoft.com/office/officeart/2005/8/layout/process2"/>
+    <dgm:cxn modelId="{E6BEB10E-0BFB-4C02-A1C1-872FEEFEE319}" type="presOf" srcId="{E9E27232-319A-471E-9E5F-4C2095572374}" destId="{67F2C279-F504-436A-8804-7829093B5F36}" srcOrd="0" destOrd="0" presId="urn:microsoft.com/office/officeart/2005/8/layout/process2"/>
+    <dgm:cxn modelId="{9B991469-4CC2-4D9F-A8A0-C3BA90EC7AB1}" type="presParOf" srcId="{5EA12583-DC29-474B-AA4C-26DFA50D39F7}" destId="{5E69A6C7-7178-471D-80DA-74113894E650}" srcOrd="0" destOrd="0" presId="urn:microsoft.com/office/officeart/2005/8/layout/process2"/>
+    <dgm:cxn modelId="{19641AAE-F2F6-4CA6-94EE-2697B274BD38}" type="presParOf" srcId="{5EA12583-DC29-474B-AA4C-26DFA50D39F7}" destId="{23954966-FC1B-471F-95B0-0C8444E6D747}" srcOrd="1" destOrd="0" presId="urn:microsoft.com/office/officeart/2005/8/layout/process2"/>
+    <dgm:cxn modelId="{02E1AA73-6955-4BD2-8CAF-83C3D8E46978}" type="presParOf" srcId="{23954966-FC1B-471F-95B0-0C8444E6D747}" destId="{0C0AE3C9-D8BA-4CB2-867F-19AFC426640D}" srcOrd="0" destOrd="0" presId="urn:microsoft.com/office/officeart/2005/8/layout/process2"/>
+    <dgm:cxn modelId="{7F5DAD73-4C30-41A8-B18F-4EE1CBDC5074}" type="presParOf" srcId="{5EA12583-DC29-474B-AA4C-26DFA50D39F7}" destId="{24F81374-697D-48AD-831C-0997FB234C65}" srcOrd="2" destOrd="0" presId="urn:microsoft.com/office/officeart/2005/8/layout/process2"/>
+    <dgm:cxn modelId="{1DFC4A79-553A-4288-BDB5-7F3D65F9C8EF}" type="presParOf" srcId="{5EA12583-DC29-474B-AA4C-26DFA50D39F7}" destId="{0AB5427C-7A3D-4122-8DF6-61A01215FB4B}" srcOrd="3" destOrd="0" presId="urn:microsoft.com/office/officeart/2005/8/layout/process2"/>
+    <dgm:cxn modelId="{625E86B6-22D0-423B-B674-E77E3744F4AF}" type="presParOf" srcId="{0AB5427C-7A3D-4122-8DF6-61A01215FB4B}" destId="{D90EC814-F9B9-4941-B286-19DCC7A04971}" srcOrd="0" destOrd="0" presId="urn:microsoft.com/office/officeart/2005/8/layout/process2"/>
+    <dgm:cxn modelId="{05254FFE-B291-474D-BD8A-E6A2AF677365}" type="presParOf" srcId="{5EA12583-DC29-474B-AA4C-26DFA50D39F7}" destId="{7ED9F19B-B165-41D5-A86E-24683BDB055D}" srcOrd="4" destOrd="0" presId="urn:microsoft.com/office/officeart/2005/8/layout/process2"/>
+    <dgm:cxn modelId="{EE9AA0D0-A600-4B29-948E-FE6FA1D4873A}" type="presParOf" srcId="{5EA12583-DC29-474B-AA4C-26DFA50D39F7}" destId="{67F2C279-F504-436A-8804-7829093B5F36}" srcOrd="5" destOrd="0" presId="urn:microsoft.com/office/officeart/2005/8/layout/process2"/>
+    <dgm:cxn modelId="{B4FBBE2A-016C-424A-B1C1-FC2B1AE3E735}" type="presParOf" srcId="{67F2C279-F504-436A-8804-7829093B5F36}" destId="{D3A25453-0997-4894-94F5-DBBD5149EB89}" srcOrd="0" destOrd="0" presId="urn:microsoft.com/office/officeart/2005/8/layout/process2"/>
+    <dgm:cxn modelId="{712D8BAF-9C8B-49F5-B43F-5096D47F9312}" type="presParOf" srcId="{5EA12583-DC29-474B-AA4C-26DFA50D39F7}" destId="{1AE84C3E-DEA9-4DFF-BEB5-62907F3A1794}" srcOrd="6" destOrd="0" presId="urn:microsoft.com/office/officeart/2005/8/layout/process2"/>
+    <dgm:cxn modelId="{34F6436F-3B01-4E45-89F3-85D030E700E5}" type="presParOf" srcId="{5EA12583-DC29-474B-AA4C-26DFA50D39F7}" destId="{B370DCB8-D882-4F96-B205-48F00DF261D9}" srcOrd="7" destOrd="0" presId="urn:microsoft.com/office/officeart/2005/8/layout/process2"/>
+    <dgm:cxn modelId="{EB256251-D09C-45C1-A83A-54FB52C03126}" type="presParOf" srcId="{B370DCB8-D882-4F96-B205-48F00DF261D9}" destId="{EEDA5FF1-66B8-42C1-97FC-6C52B86AE34F}" srcOrd="0" destOrd="0" presId="urn:microsoft.com/office/officeart/2005/8/layout/process2"/>
+    <dgm:cxn modelId="{907264B7-F28E-4A10-9B76-39ABF3BCE9FD}" type="presParOf" srcId="{5EA12583-DC29-474B-AA4C-26DFA50D39F7}" destId="{47E7478F-BC3F-4E52-A024-BA1579E8F6B6}" srcOrd="8" destOrd="0" presId="urn:microsoft.com/office/officeart/2005/8/layout/process2"/>
+    <dgm:cxn modelId="{983BE0C3-96DE-4FDC-A734-48F71FAD63F5}" type="presParOf" srcId="{5EA12583-DC29-474B-AA4C-26DFA50D39F7}" destId="{9D7996E5-B205-4D84-8B19-A7DCC49BA8AE}" srcOrd="9" destOrd="0" presId="urn:microsoft.com/office/officeart/2005/8/layout/process2"/>
+    <dgm:cxn modelId="{2DB69347-5553-4EE8-8251-DF26614A4F44}" type="presParOf" srcId="{9D7996E5-B205-4D84-8B19-A7DCC49BA8AE}" destId="{F479A188-2D15-44A7-8B98-795673AA88B7}" srcOrd="0" destOrd="0" presId="urn:microsoft.com/office/officeart/2005/8/layout/process2"/>
+    <dgm:cxn modelId="{C1C84D57-9D04-4088-B536-F598F8C42979}" type="presParOf" srcId="{5EA12583-DC29-474B-AA4C-26DFA50D39F7}" destId="{99E04FB1-F059-4A92-BA52-6D02FABAE553}" srcOrd="10" destOrd="0" presId="urn:microsoft.com/office/officeart/2005/8/layout/process2"/>
   </dgm:cxnLst>
   <dgm:bg/>
   <dgm:whole/>
   <dgm:extLst>
     <a:ext uri="http://schemas.microsoft.com/office/drawing/2008/diagram">
-      <dsp:dataModelExt xmlns:dsp="http://schemas.microsoft.com/office/drawing/2008/diagram" relId="rId21" minVer="http://schemas.openxmlformats.org/drawingml/2006/diagram"/>
+      <dsp:dataModelExt xmlns:dsp="http://schemas.microsoft.com/office/drawing/2008/diagram" relId="rId22" minVer="http://schemas.openxmlformats.org/drawingml/2006/diagram"/>
     </a:ext>
   </dgm:extLst>
 </dgm:dataModel>
@@ -10109,11 +12426,7 @@
           </a:pPr>
           <a:r>
             <a:rPr lang="en-US" sz="1600" b="1" kern="1200"/>
-            <a:t>Stage-3 - </a:t>
-          </a:r>
-          <a:r>
-            <a:rPr lang="en-US" sz="1600" b="1" kern="1200"/>
-            <a:t>Data Enrichment and Filterin</a:t>
+            <a:t>Stage-3 - Data Enrichment and Filterin</a:t>
           </a:r>
         </a:p>
         <a:p>
@@ -10587,7 +12900,6 @@
             <a:rPr lang="en-US" sz="1200" kern="1200"/>
             <a:t>Export the Analyzed Data from HIVE to Mysql</a:t>
           </a:r>
-          <a:endParaRPr lang="en-US" sz="1200" kern="1200"/>
         </a:p>
       </dsp:txBody>
       <dsp:txXfrm>
@@ -12276,7 +14588,7 @@
 </file>
 
 <file path=customXml/itemProps1.xml><?xml version="1.0" encoding="utf-8"?>
-<ds:datastoreItem xmlns:ds="http://schemas.openxmlformats.org/officeDocument/2006/customXml" ds:itemID="{8B5DF379-9AD6-4316-B4DF-6BFDF653C1CE}">
+<ds:datastoreItem xmlns:ds="http://schemas.openxmlformats.org/officeDocument/2006/customXml" ds:itemID="{12B5C4F3-9EAB-4B47-9C76-4F8754EDA7CC}">
   <ds:schemaRefs>
     <ds:schemaRef ds:uri="http://schemas.openxmlformats.org/officeDocument/2006/bibliography"/>
   </ds:schemaRefs>

</xml_diff>